<commit_message>
acabada guia de estilos
</commit_message>
<xml_diff>
--- a/Bloque1/Guia de Estilos.docx
+++ b/Bloque1/Guia de Estilos.docx
@@ -1,7 +1,9 @@
 
 <file path=word/document.xml><?xml version="1.0" encoding="utf-8"?>
-<w:document xmlns:wpc="http://schemas.microsoft.com/office/word/2010/wordprocessingCanvas" xmlns:cx="http://schemas.microsoft.com/office/drawing/2014/chartex" xmlns:cx1="http://schemas.microsoft.com/office/drawing/2015/9/8/chartex" xmlns:cx2="http://schemas.microsoft.com/office/drawing/2015/10/21/chartex" xmlns:cx3="http://schemas.microsoft.com/office/drawing/2016/5/9/chartex" xmlns:cx4="http://schemas.microsoft.com/office/drawing/2016/5/10/chartex" xmlns:cx5="http://schemas.microsoft.com/office/drawing/2016/5/11/chartex" xmlns:cx6="http://schemas.microsoft.com/office/drawing/2016/5/12/chartex" xmlns:cx7="http://schemas.microsoft.com/office/drawing/2016/5/13/chartex" xmlns:cx8="http://schemas.microsoft.com/office/drawing/2016/5/14/chartex" xmlns:mc="http://schemas.openxmlformats.org/markup-compatibility/2006" xmlns:aink="http://schemas.microsoft.com/office/drawing/2016/ink" xmlns:am3d="http://schemas.microsoft.com/office/drawing/2017/model3d" xmlns:o="urn:schemas-microsoft-com:office:office" xmlns:oel="http://schemas.microsoft.com/office/2019/extlst" xmlns:r="http://schemas.openxmlformats.org/officeDocument/2006/relationships" xmlns:m="http://schemas.openxmlformats.org/officeDocument/2006/math" xmlns:v="urn:schemas-microsoft-com:vml" xmlns:wp14="http://schemas.microsoft.com/office/word/2010/wordprocessingDrawing" xmlns:wp="http://schemas.openxmlformats.org/drawingml/2006/wordprocessingDrawing" xmlns:w10="urn:schemas-microsoft-com:office:word" xmlns:w="http://schemas.openxmlformats.org/wordprocessingml/2006/main" xmlns:w14="http://schemas.microsoft.com/office/word/2010/wordml" xmlns:w15="http://schemas.microsoft.com/office/word/2012/wordml" xmlns:w16cex="http://schemas.microsoft.com/office/word/2018/wordml/cex" xmlns:w16cid="http://schemas.microsoft.com/office/word/2016/wordml/cid" xmlns:w16="http://schemas.microsoft.com/office/word/2018/wordml" xmlns:w16sdtdh="http://schemas.microsoft.com/office/word/2020/wordml/sdtdatahash" xmlns:w16se="http://schemas.microsoft.com/office/word/2015/wordml/symex" xmlns:wpg="http://schemas.microsoft.com/office/word/2010/wordprocessingGroup" xmlns:wpi="http://schemas.microsoft.com/office/word/2010/wordprocessingInk" xmlns:wne="http://schemas.microsoft.com/office/word/2006/wordml" xmlns:wps="http://schemas.microsoft.com/office/word/2010/wordprocessingShape" mc:Ignorable="w14 w15 w16se w16cid w16 w16cex w16sdtdh wp14">
+<w:document xmlns:wpc="http://schemas.microsoft.com/office/word/2010/wordprocessingCanvas" xmlns:cx="http://schemas.microsoft.com/office/drawing/2014/chartex" xmlns:cx1="http://schemas.microsoft.com/office/drawing/2015/9/8/chartex" xmlns:cx2="http://schemas.microsoft.com/office/drawing/2015/10/21/chartex" xmlns:cx3="http://schemas.microsoft.com/office/drawing/2016/5/9/chartex" xmlns:cx4="http://schemas.microsoft.com/office/drawing/2016/5/10/chartex" xmlns:cx5="http://schemas.microsoft.com/office/drawing/2016/5/11/chartex" xmlns:cx6="http://schemas.microsoft.com/office/drawing/2016/5/12/chartex" xmlns:cx7="http://schemas.microsoft.com/office/drawing/2016/5/13/chartex" xmlns:cx8="http://schemas.microsoft.com/office/drawing/2016/5/14/chartex" xmlns:mc="http://schemas.openxmlformats.org/markup-compatibility/2006" xmlns:aink="http://schemas.microsoft.com/office/drawing/2016/ink" xmlns:am3d="http://schemas.microsoft.com/office/drawing/2017/model3d" xmlns:o="urn:schemas-microsoft-com:office:office" xmlns:r="http://schemas.openxmlformats.org/officeDocument/2006/relationships" xmlns:m="http://schemas.openxmlformats.org/officeDocument/2006/math" xmlns:v="urn:schemas-microsoft-com:vml" xmlns:wp14="http://schemas.microsoft.com/office/word/2010/wordprocessingDrawing" xmlns:wp="http://schemas.openxmlformats.org/drawingml/2006/wordprocessingDrawing" xmlns:w10="urn:schemas-microsoft-com:office:word" xmlns:w="http://schemas.openxmlformats.org/wordprocessingml/2006/main" xmlns:w14="http://schemas.microsoft.com/office/word/2010/wordml" xmlns:w15="http://schemas.microsoft.com/office/word/2012/wordml" xmlns:w16cid="http://schemas.microsoft.com/office/word/2016/wordml/cid" xmlns:w16se="http://schemas.microsoft.com/office/word/2015/wordml/symex" xmlns:wpg="http://schemas.microsoft.com/office/word/2010/wordprocessingGroup" xmlns:wpi="http://schemas.microsoft.com/office/word/2010/wordprocessingInk" xmlns:wne="http://schemas.microsoft.com/office/word/2006/wordml" xmlns:wps="http://schemas.microsoft.com/office/word/2010/wordprocessingShape" mc:Ignorable="w14 w15 w16se w16cid wp14">
   <w:body>
+    <w:bookmarkStart w:id="0" w:name="_GoBack" w:displacedByCustomXml="next"/>
+    <w:bookmarkEnd w:id="0" w:displacedByCustomXml="next"/>
     <w:sdt>
       <w:sdtPr>
         <w:id w:val="523597546"/>
@@ -10,6 +12,7 @@
           <w:docPartUnique/>
         </w:docPartObj>
       </w:sdtPr>
+      <w:sdtEndPr/>
       <w:sdtContent>
         <w:p>
           <w:r>
@@ -19,7 +22,7 @@
             <mc:AlternateContent>
               <mc:Choice Requires="wpg">
                 <w:drawing>
-                  <wp:anchor distT="0" distB="0" distL="114300" distR="114300" simplePos="0" relativeHeight="251659264" behindDoc="0" locked="0" layoutInCell="1" allowOverlap="1" wp14:anchorId="7350D0B4">
+                  <wp:anchor distT="0" distB="0" distL="114300" distR="114300" simplePos="0" relativeHeight="251659264" behindDoc="0" locked="0" layoutInCell="1" allowOverlap="1" wp14:anchorId="74D407CD" wp14:editId="053C4135">
                     <wp:simplePos x="0" y="0"/>
                     <wp:positionH relativeFrom="page">
                       <wp:posOffset>4598148</wp:posOffset>
@@ -178,6 +181,7 @@
                                       <w:calendar w:val="gregorian"/>
                                     </w:date>
                                   </w:sdtPr>
+                                  <w:sdtEndPr/>
                                   <w:sdtContent>
                                     <w:p>
                                       <w:pPr>
@@ -262,6 +266,7 @@
                                     <w:dataBinding w:prefixMappings="xmlns:ns0='http://schemas.openxmlformats.org/package/2006/metadata/core-properties' xmlns:ns1='http://purl.org/dc/elements/1.1/'" w:xpath="/ns0:coreProperties[1]/ns1:creator[1]" w:storeItemID="{6C3C8BC8-F283-45AE-878A-BAB7291924A1}"/>
                                     <w:text/>
                                   </w:sdtPr>
+                                  <w:sdtEndPr/>
                                   <w:sdtContent>
                                     <w:p>
                                       <w:pPr>
@@ -290,6 +295,7 @@
                                     <w:dataBinding w:prefixMappings="xmlns:ns0='http://schemas.openxmlformats.org/officeDocument/2006/extended-properties'" w:xpath="/ns0:Properties[1]/ns0:Company[1]" w:storeItemID="{6668398D-A668-4E3E-A5EB-62B293D839F1}"/>
                                     <w:text/>
                                   </w:sdtPr>
+                                  <w:sdtEndPr/>
                                   <w:sdtContent>
                                     <w:p>
                                       <w:pPr>
@@ -323,6 +329,7 @@
                                       <w:calendar w:val="gregorian"/>
                                     </w:date>
                                   </w:sdtPr>
+                                  <w:sdtEndPr/>
                                   <w:sdtContent>
                                     <w:p>
                                       <w:pPr>
@@ -361,7 +368,7 @@
               </mc:Choice>
               <mc:Fallback>
                 <w:pict>
-                  <v:group w14:anchorId="7350D0B4" id="Grupo 453" o:spid="_x0000_s1026" style="position:absolute;margin-left:362.05pt;margin-top:0;width:245.15pt;height:11in;z-index:251659264;mso-width-percent:400;mso-height-percent:1000;mso-position-horizontal-relative:page;mso-position-vertical:top;mso-position-vertical-relative:page;mso-width-percent:400;mso-height-percent:1000" coordsize="31136,100584" o:gfxdata="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">
+                  <v:group w14:anchorId="74D407CD" id="Grupo 453" o:spid="_x0000_s1026" style="position:absolute;margin-left:362.05pt;margin-top:0;width:245.15pt;height:11in;z-index:251659264;mso-width-percent:400;mso-height-percent:1000;mso-position-horizontal-relative:page;mso-position-vertical:top;mso-position-vertical-relative:page;mso-width-percent:400;mso-height-percent:1000" coordsize="31136,100584" o:gfxdata="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">
                     <v:rect id="Rectángulo 459" o:spid="_x0000_s1027" alt="Light vertical" style="position:absolute;width:1385;height:100584;visibility:visible;mso-wrap-style:square;v-text-anchor:middle" o:gfxdata="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" fillcolor="#4472c4 [3204]" stroked="f" strokecolor="white" strokeweight="1pt">
                       <v:shadow color="#d8d8d8" offset="3pt,3pt"/>
                     </v:rect>
@@ -388,6 +395,7 @@
                                 <w:calendar w:val="gregorian"/>
                               </w:date>
                             </w:sdtPr>
+                            <w:sdtEndPr/>
                             <w:sdtContent>
                               <w:p>
                                 <w:pPr>
@@ -427,6 +435,7 @@
                               <w:dataBinding w:prefixMappings="xmlns:ns0='http://schemas.openxmlformats.org/package/2006/metadata/core-properties' xmlns:ns1='http://purl.org/dc/elements/1.1/'" w:xpath="/ns0:coreProperties[1]/ns1:creator[1]" w:storeItemID="{6C3C8BC8-F283-45AE-878A-BAB7291924A1}"/>
                               <w:text/>
                             </w:sdtPr>
+                            <w:sdtEndPr/>
                             <w:sdtContent>
                               <w:p>
                                 <w:pPr>
@@ -455,6 +464,7 @@
                               <w:dataBinding w:prefixMappings="xmlns:ns0='http://schemas.openxmlformats.org/officeDocument/2006/extended-properties'" w:xpath="/ns0:Properties[1]/ns0:Company[1]" w:storeItemID="{6668398D-A668-4E3E-A5EB-62B293D839F1}"/>
                               <w:text/>
                             </w:sdtPr>
+                            <w:sdtEndPr/>
                             <w:sdtContent>
                               <w:p>
                                 <w:pPr>
@@ -488,6 +498,7 @@
                                 <w:calendar w:val="gregorian"/>
                               </w:date>
                             </w:sdtPr>
+                            <w:sdtEndPr/>
                             <w:sdtContent>
                               <w:p>
                                 <w:pPr>
@@ -522,7 +533,7 @@
             <mc:AlternateContent>
               <mc:Choice Requires="wps">
                 <w:drawing>
-                  <wp:anchor distT="0" distB="0" distL="114300" distR="114300" simplePos="0" relativeHeight="251661312" behindDoc="0" locked="0" layoutInCell="0" allowOverlap="1" wp14:anchorId="7E637309">
+                  <wp:anchor distT="0" distB="0" distL="114300" distR="114300" simplePos="0" relativeHeight="251661312" behindDoc="0" locked="0" layoutInCell="0" allowOverlap="1" wp14:anchorId="739E39EF" wp14:editId="1821820F">
                     <wp:simplePos x="0" y="0"/>
                     <wp:positionH relativeFrom="page">
                       <wp:align>left</wp:align>
@@ -586,6 +597,7 @@
                                   <w:dataBinding w:prefixMappings="xmlns:ns0='http://schemas.openxmlformats.org/package/2006/metadata/core-properties' xmlns:ns1='http://purl.org/dc/elements/1.1/'" w:xpath="/ns0:coreProperties[1]/ns1:title[1]" w:storeItemID="{6C3C8BC8-F283-45AE-878A-BAB7291924A1}"/>
                                   <w:text/>
                                 </w:sdtPr>
+                                <w:sdtEndPr/>
                                 <w:sdtContent>
                                   <w:p>
                                     <w:pPr>
@@ -627,7 +639,7 @@
               </mc:Choice>
               <mc:Fallback>
                 <w:pict>
-                  <v:rect w14:anchorId="7E637309" id="Rectángulo 16" o:spid="_x0000_s1031" style="position:absolute;margin-left:0;margin-top:0;width:548.85pt;height:50.4pt;z-index:251661312;visibility:visible;mso-wrap-style:square;mso-width-percent:900;mso-height-percent:73;mso-top-percent:250;mso-wrap-distance-left:9pt;mso-wrap-distance-top:0;mso-wrap-distance-right:9pt;mso-wrap-distance-bottom:0;mso-position-horizontal:left;mso-position-horizontal-relative:page;mso-position-vertical-relative:page;mso-width-percent:900;mso-height-percent:73;mso-top-percent:250;mso-width-relative:page;mso-height-relative:page;v-text-anchor:middle" o:gfxdata="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" o:allowincell="f" fillcolor="black [3213]" strokecolor="black [3213]" strokeweight="1.5pt">
+                  <v:rect w14:anchorId="739E39EF" id="Rectángulo 16" o:spid="_x0000_s1031" style="position:absolute;margin-left:0;margin-top:0;width:548.85pt;height:50.4pt;z-index:251661312;visibility:visible;mso-wrap-style:square;mso-width-percent:900;mso-height-percent:73;mso-top-percent:250;mso-wrap-distance-left:9pt;mso-wrap-distance-top:0;mso-wrap-distance-right:9pt;mso-wrap-distance-bottom:0;mso-position-horizontal:left;mso-position-horizontal-relative:page;mso-position-vertical-relative:page;mso-width-percent:900;mso-height-percent:73;mso-top-percent:250;mso-width-relative:page;mso-height-relative:page;v-text-anchor:middle" o:gfxdata="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" o:allowincell="f" fillcolor="black [3213]" strokecolor="black [3213]" strokeweight="1.5pt">
                     <v:textbox style="mso-fit-shape-to-text:t" inset="14.4pt,,14.4pt">
                       <w:txbxContent>
                         <w:sdt>
@@ -642,6 +654,7 @@
                             <w:dataBinding w:prefixMappings="xmlns:ns0='http://schemas.openxmlformats.org/package/2006/metadata/core-properties' xmlns:ns1='http://purl.org/dc/elements/1.1/'" w:xpath="/ns0:coreProperties[1]/ns1:title[1]" w:storeItemID="{6C3C8BC8-F283-45AE-878A-BAB7291924A1}"/>
                             <w:text/>
                           </w:sdtPr>
+                          <w:sdtEndPr/>
                           <w:sdtContent>
                             <w:p>
                               <w:pPr>
@@ -686,7 +699,7 @@
               <w:noProof/>
             </w:rPr>
             <w:drawing>
-              <wp:anchor distT="0" distB="0" distL="114300" distR="114300" simplePos="0" relativeHeight="251663360" behindDoc="1" locked="0" layoutInCell="1" allowOverlap="1" wp14:anchorId="484124F8" wp14:editId="73E9B3FB">
+              <wp:anchor distT="0" distB="0" distL="114300" distR="114300" simplePos="0" relativeHeight="251663360" behindDoc="1" locked="0" layoutInCell="1" allowOverlap="1" wp14:anchorId="58873338" wp14:editId="55C4C6E8">
                 <wp:simplePos x="0" y="0"/>
                 <wp:positionH relativeFrom="page">
                   <wp:align>right</wp:align>
@@ -767,6 +780,13 @@
     </w:sdt>
     <w:sdt>
       <w:sdtPr>
+        <w:rPr>
+          <w:rFonts w:asciiTheme="minorHAnsi" w:eastAsiaTheme="minorHAnsi" w:hAnsiTheme="minorHAnsi" w:cstheme="minorBidi"/>
+          <w:color w:val="auto"/>
+          <w:sz w:val="22"/>
+          <w:szCs w:val="22"/>
+          <w:lang w:eastAsia="en-US"/>
+        </w:rPr>
         <w:id w:val="-322888927"/>
         <w:docPartObj>
           <w:docPartGallery w:val="Table of Contents"/>
@@ -775,13 +795,8 @@
       </w:sdtPr>
       <w:sdtEndPr>
         <w:rPr>
-          <w:rFonts w:asciiTheme="minorHAnsi" w:eastAsiaTheme="minorHAnsi" w:hAnsiTheme="minorHAnsi" w:cstheme="minorBidi"/>
           <w:b/>
           <w:bCs/>
-          <w:color w:val="auto"/>
-          <w:sz w:val="22"/>
-          <w:szCs w:val="22"/>
-          <w:lang w:eastAsia="en-US"/>
         </w:rPr>
       </w:sdtEndPr>
       <w:sdtContent>
@@ -800,7 +815,9 @@
               <w:tab w:val="right" w:leader="dot" w:pos="8494"/>
             </w:tabs>
             <w:rPr>
+              <w:rFonts w:eastAsiaTheme="minorEastAsia" w:cstheme="minorHAnsi"/>
               <w:noProof/>
+              <w:lang w:eastAsia="es-ES"/>
             </w:rPr>
           </w:pPr>
           <w:r>
@@ -812,16 +829,18 @@
           <w:r>
             <w:fldChar w:fldCharType="separate"/>
           </w:r>
-          <w:hyperlink w:anchor="_Toc147848939" w:history="1">
+          <w:hyperlink w:anchor="_Toc147920340" w:history="1">
             <w:r>
               <w:rPr>
                 <w:rStyle w:val="Hipervnculo"/>
-                <w:noProof/>
-              </w:rPr>
-              <w:t>Análisis de Requerimientos (resumido)</w:t>
-            </w:r>
-            <w:r>
-              <w:rPr>
+                <w:rFonts w:cstheme="minorHAnsi"/>
+                <w:noProof/>
+              </w:rPr>
+              <w:t>Introducción</w:t>
+            </w:r>
+            <w:r>
+              <w:rPr>
+                <w:rFonts w:cstheme="minorHAnsi"/>
                 <w:noProof/>
                 <w:webHidden/>
               </w:rPr>
@@ -829,6 +848,7 @@
             </w:r>
             <w:r>
               <w:rPr>
+                <w:rFonts w:cstheme="minorHAnsi"/>
                 <w:noProof/>
                 <w:webHidden/>
               </w:rPr>
@@ -836,19 +856,22 @@
             </w:r>
             <w:r>
               <w:rPr>
-                <w:noProof/>
-                <w:webHidden/>
-              </w:rPr>
-              <w:instrText xml:space="preserve"> PAGEREF _Toc147848939 \h </w:instrText>
-            </w:r>
-            <w:r>
-              <w:rPr>
-                <w:noProof/>
-                <w:webHidden/>
-              </w:rPr>
-            </w:r>
-            <w:r>
-              <w:rPr>
+                <w:rFonts w:cstheme="minorHAnsi"/>
+                <w:noProof/>
+                <w:webHidden/>
+              </w:rPr>
+              <w:instrText xml:space="preserve"> PAGEREF _Toc147920340 \h </w:instrText>
+            </w:r>
+            <w:r>
+              <w:rPr>
+                <w:rFonts w:cstheme="minorHAnsi"/>
+                <w:noProof/>
+                <w:webHidden/>
+              </w:rPr>
+            </w:r>
+            <w:r>
+              <w:rPr>
+                <w:rFonts w:cstheme="minorHAnsi"/>
                 <w:noProof/>
                 <w:webHidden/>
               </w:rPr>
@@ -856,6 +879,7 @@
             </w:r>
             <w:r>
               <w:rPr>
+                <w:rFonts w:cstheme="minorHAnsi"/>
                 <w:noProof/>
                 <w:webHidden/>
               </w:rPr>
@@ -863,6 +887,7 @@
             </w:r>
             <w:r>
               <w:rPr>
+                <w:rFonts w:cstheme="minorHAnsi"/>
                 <w:noProof/>
                 <w:webHidden/>
               </w:rPr>
@@ -877,19 +902,23 @@
               <w:tab w:val="right" w:leader="dot" w:pos="8494"/>
             </w:tabs>
             <w:rPr>
+              <w:rFonts w:eastAsiaTheme="minorEastAsia" w:cstheme="minorHAnsi"/>
               <w:noProof/>
+              <w:lang w:eastAsia="es-ES"/>
             </w:rPr>
           </w:pPr>
-          <w:hyperlink w:anchor="_Toc147848940" w:history="1">
+          <w:hyperlink w:anchor="_Toc147920341" w:history="1">
             <w:r>
               <w:rPr>
                 <w:rStyle w:val="Hipervnculo"/>
+                <w:rFonts w:cstheme="minorHAnsi"/>
                 <w:noProof/>
               </w:rPr>
               <w:t>Logo de la Empresa</w:t>
             </w:r>
             <w:r>
               <w:rPr>
+                <w:rFonts w:cstheme="minorHAnsi"/>
                 <w:noProof/>
                 <w:webHidden/>
               </w:rPr>
@@ -897,6 +926,7 @@
             </w:r>
             <w:r>
               <w:rPr>
+                <w:rFonts w:cstheme="minorHAnsi"/>
                 <w:noProof/>
                 <w:webHidden/>
               </w:rPr>
@@ -904,19 +934,22 @@
             </w:r>
             <w:r>
               <w:rPr>
-                <w:noProof/>
-                <w:webHidden/>
-              </w:rPr>
-              <w:instrText xml:space="preserve"> PAGEREF _Toc147848940 \h </w:instrText>
-            </w:r>
-            <w:r>
-              <w:rPr>
-                <w:noProof/>
-                <w:webHidden/>
-              </w:rPr>
-            </w:r>
-            <w:r>
-              <w:rPr>
+                <w:rFonts w:cstheme="minorHAnsi"/>
+                <w:noProof/>
+                <w:webHidden/>
+              </w:rPr>
+              <w:instrText xml:space="preserve"> PAGEREF _Toc147920341 \h </w:instrText>
+            </w:r>
+            <w:r>
+              <w:rPr>
+                <w:rFonts w:cstheme="minorHAnsi"/>
+                <w:noProof/>
+                <w:webHidden/>
+              </w:rPr>
+            </w:r>
+            <w:r>
+              <w:rPr>
+                <w:rFonts w:cstheme="minorHAnsi"/>
                 <w:noProof/>
                 <w:webHidden/>
               </w:rPr>
@@ -924,6 +957,7 @@
             </w:r>
             <w:r>
               <w:rPr>
+                <w:rFonts w:cstheme="minorHAnsi"/>
                 <w:noProof/>
                 <w:webHidden/>
               </w:rPr>
@@ -931,6 +965,7 @@
             </w:r>
             <w:r>
               <w:rPr>
+                <w:rFonts w:cstheme="minorHAnsi"/>
                 <w:noProof/>
                 <w:webHidden/>
               </w:rPr>
@@ -945,19 +980,23 @@
               <w:tab w:val="right" w:leader="dot" w:pos="8494"/>
             </w:tabs>
             <w:rPr>
+              <w:rFonts w:eastAsiaTheme="minorEastAsia" w:cstheme="minorHAnsi"/>
               <w:noProof/>
+              <w:lang w:eastAsia="es-ES"/>
             </w:rPr>
           </w:pPr>
-          <w:hyperlink w:anchor="_Toc147848941" w:history="1">
+          <w:hyperlink w:anchor="_Toc147920342" w:history="1">
             <w:r>
               <w:rPr>
                 <w:rStyle w:val="Hipervnculo"/>
+                <w:rFonts w:cstheme="minorHAnsi"/>
                 <w:noProof/>
               </w:rPr>
               <w:t>Colores</w:t>
             </w:r>
             <w:r>
               <w:rPr>
+                <w:rFonts w:cstheme="minorHAnsi"/>
                 <w:noProof/>
                 <w:webHidden/>
               </w:rPr>
@@ -965,6 +1004,7 @@
             </w:r>
             <w:r>
               <w:rPr>
+                <w:rFonts w:cstheme="minorHAnsi"/>
                 <w:noProof/>
                 <w:webHidden/>
               </w:rPr>
@@ -972,19 +1012,22 @@
             </w:r>
             <w:r>
               <w:rPr>
-                <w:noProof/>
-                <w:webHidden/>
-              </w:rPr>
-              <w:instrText xml:space="preserve"> PAGEREF _Toc147848941 \h </w:instrText>
-            </w:r>
-            <w:r>
-              <w:rPr>
-                <w:noProof/>
-                <w:webHidden/>
-              </w:rPr>
-            </w:r>
-            <w:r>
-              <w:rPr>
+                <w:rFonts w:cstheme="minorHAnsi"/>
+                <w:noProof/>
+                <w:webHidden/>
+              </w:rPr>
+              <w:instrText xml:space="preserve"> PAGEREF _Toc147920342 \h </w:instrText>
+            </w:r>
+            <w:r>
+              <w:rPr>
+                <w:rFonts w:cstheme="minorHAnsi"/>
+                <w:noProof/>
+                <w:webHidden/>
+              </w:rPr>
+            </w:r>
+            <w:r>
+              <w:rPr>
+                <w:rFonts w:cstheme="minorHAnsi"/>
                 <w:noProof/>
                 <w:webHidden/>
               </w:rPr>
@@ -992,6 +1035,7 @@
             </w:r>
             <w:r>
               <w:rPr>
+                <w:rFonts w:cstheme="minorHAnsi"/>
                 <w:noProof/>
                 <w:webHidden/>
               </w:rPr>
@@ -999,6 +1043,7 @@
             </w:r>
             <w:r>
               <w:rPr>
+                <w:rFonts w:cstheme="minorHAnsi"/>
                 <w:noProof/>
                 <w:webHidden/>
               </w:rPr>
@@ -1013,19 +1058,23 @@
               <w:tab w:val="right" w:leader="dot" w:pos="8494"/>
             </w:tabs>
             <w:rPr>
+              <w:rFonts w:eastAsiaTheme="minorEastAsia" w:cstheme="minorHAnsi"/>
               <w:noProof/>
+              <w:lang w:eastAsia="es-ES"/>
             </w:rPr>
           </w:pPr>
-          <w:hyperlink w:anchor="_Toc147848942" w:history="1">
+          <w:hyperlink w:anchor="_Toc147920343" w:history="1">
             <w:r>
               <w:rPr>
                 <w:rStyle w:val="Hipervnculo"/>
+                <w:rFonts w:cstheme="minorHAnsi"/>
                 <w:noProof/>
               </w:rPr>
               <w:t>Tipografías</w:t>
             </w:r>
             <w:r>
               <w:rPr>
+                <w:rFonts w:cstheme="minorHAnsi"/>
                 <w:noProof/>
                 <w:webHidden/>
               </w:rPr>
@@ -1033,6 +1082,7 @@
             </w:r>
             <w:r>
               <w:rPr>
+                <w:rFonts w:cstheme="minorHAnsi"/>
                 <w:noProof/>
                 <w:webHidden/>
               </w:rPr>
@@ -1040,19 +1090,22 @@
             </w:r>
             <w:r>
               <w:rPr>
-                <w:noProof/>
-                <w:webHidden/>
-              </w:rPr>
-              <w:instrText xml:space="preserve"> PAGEREF _Toc147848942 \h </w:instrText>
-            </w:r>
-            <w:r>
-              <w:rPr>
-                <w:noProof/>
-                <w:webHidden/>
-              </w:rPr>
-            </w:r>
-            <w:r>
-              <w:rPr>
+                <w:rFonts w:cstheme="minorHAnsi"/>
+                <w:noProof/>
+                <w:webHidden/>
+              </w:rPr>
+              <w:instrText xml:space="preserve"> PAGEREF _Toc147920343 \h </w:instrText>
+            </w:r>
+            <w:r>
+              <w:rPr>
+                <w:rFonts w:cstheme="minorHAnsi"/>
+                <w:noProof/>
+                <w:webHidden/>
+              </w:rPr>
+            </w:r>
+            <w:r>
+              <w:rPr>
+                <w:rFonts w:cstheme="minorHAnsi"/>
                 <w:noProof/>
                 <w:webHidden/>
               </w:rPr>
@@ -1060,6 +1113,7 @@
             </w:r>
             <w:r>
               <w:rPr>
+                <w:rFonts w:cstheme="minorHAnsi"/>
                 <w:noProof/>
                 <w:webHidden/>
               </w:rPr>
@@ -1067,6 +1121,7 @@
             </w:r>
             <w:r>
               <w:rPr>
+                <w:rFonts w:cstheme="minorHAnsi"/>
                 <w:noProof/>
                 <w:webHidden/>
               </w:rPr>
@@ -1081,19 +1136,23 @@
               <w:tab w:val="right" w:leader="dot" w:pos="8494"/>
             </w:tabs>
             <w:rPr>
+              <w:rFonts w:eastAsiaTheme="minorEastAsia" w:cstheme="minorHAnsi"/>
               <w:noProof/>
+              <w:lang w:eastAsia="es-ES"/>
             </w:rPr>
           </w:pPr>
-          <w:hyperlink w:anchor="_Toc147848943" w:history="1">
+          <w:hyperlink w:anchor="_Toc147920344" w:history="1">
             <w:r>
               <w:rPr>
                 <w:rStyle w:val="Hipervnculo"/>
+                <w:rFonts w:cstheme="minorHAnsi"/>
                 <w:noProof/>
               </w:rPr>
               <w:t>Tipo de navegacion</w:t>
             </w:r>
             <w:r>
               <w:rPr>
+                <w:rFonts w:cstheme="minorHAnsi"/>
                 <w:noProof/>
                 <w:webHidden/>
               </w:rPr>
@@ -1101,6 +1160,7 @@
             </w:r>
             <w:r>
               <w:rPr>
+                <w:rFonts w:cstheme="minorHAnsi"/>
                 <w:noProof/>
                 <w:webHidden/>
               </w:rPr>
@@ -1108,19 +1168,22 @@
             </w:r>
             <w:r>
               <w:rPr>
-                <w:noProof/>
-                <w:webHidden/>
-              </w:rPr>
-              <w:instrText xml:space="preserve"> PAGEREF _Toc147848943 \h </w:instrText>
-            </w:r>
-            <w:r>
-              <w:rPr>
-                <w:noProof/>
-                <w:webHidden/>
-              </w:rPr>
-            </w:r>
-            <w:r>
-              <w:rPr>
+                <w:rFonts w:cstheme="minorHAnsi"/>
+                <w:noProof/>
+                <w:webHidden/>
+              </w:rPr>
+              <w:instrText xml:space="preserve"> PAGEREF _Toc147920344 \h </w:instrText>
+            </w:r>
+            <w:r>
+              <w:rPr>
+                <w:rFonts w:cstheme="minorHAnsi"/>
+                <w:noProof/>
+                <w:webHidden/>
+              </w:rPr>
+            </w:r>
+            <w:r>
+              <w:rPr>
+                <w:rFonts w:cstheme="minorHAnsi"/>
                 <w:noProof/>
                 <w:webHidden/>
               </w:rPr>
@@ -1128,6 +1191,7 @@
             </w:r>
             <w:r>
               <w:rPr>
+                <w:rFonts w:cstheme="minorHAnsi"/>
                 <w:noProof/>
                 <w:webHidden/>
               </w:rPr>
@@ -1135,6 +1199,7 @@
             </w:r>
             <w:r>
               <w:rPr>
+                <w:rFonts w:cstheme="minorHAnsi"/>
                 <w:noProof/>
                 <w:webHidden/>
               </w:rPr>
@@ -1149,19 +1214,189 @@
               <w:tab w:val="right" w:leader="dot" w:pos="8494"/>
             </w:tabs>
             <w:rPr>
+              <w:rFonts w:eastAsiaTheme="minorEastAsia" w:cstheme="minorHAnsi"/>
+              <w:noProof/>
+              <w:lang w:eastAsia="es-ES"/>
+            </w:rPr>
+          </w:pPr>
+          <w:hyperlink w:anchor="_Toc147920345" w:history="1">
+            <w:r>
+              <w:rPr>
+                <w:rStyle w:val="Hipervnculo"/>
+                <w:rFonts w:cstheme="minorHAnsi"/>
+                <w:noProof/>
+              </w:rPr>
+              <w:t>Wireframe (Analisis)</w:t>
+            </w:r>
+            <w:r>
+              <w:rPr>
+                <w:rFonts w:cstheme="minorHAnsi"/>
+                <w:noProof/>
+                <w:webHidden/>
+              </w:rPr>
+              <w:tab/>
+            </w:r>
+            <w:r>
+              <w:rPr>
+                <w:rFonts w:cstheme="minorHAnsi"/>
+                <w:noProof/>
+                <w:webHidden/>
+              </w:rPr>
+              <w:fldChar w:fldCharType="begin"/>
+            </w:r>
+            <w:r>
+              <w:rPr>
+                <w:rFonts w:cstheme="minorHAnsi"/>
+                <w:noProof/>
+                <w:webHidden/>
+              </w:rPr>
+              <w:instrText xml:space="preserve"> PAGEREF _Toc147920345 \h </w:instrText>
+            </w:r>
+            <w:r>
+              <w:rPr>
+                <w:rFonts w:cstheme="minorHAnsi"/>
+                <w:noProof/>
+                <w:webHidden/>
+              </w:rPr>
+            </w:r>
+            <w:r>
+              <w:rPr>
+                <w:rFonts w:cstheme="minorHAnsi"/>
+                <w:noProof/>
+                <w:webHidden/>
+              </w:rPr>
+              <w:fldChar w:fldCharType="separate"/>
+            </w:r>
+            <w:r>
+              <w:rPr>
+                <w:rFonts w:cstheme="minorHAnsi"/>
+                <w:noProof/>
+                <w:webHidden/>
+              </w:rPr>
+              <w:t>5</w:t>
+            </w:r>
+            <w:r>
+              <w:rPr>
+                <w:rFonts w:cstheme="minorHAnsi"/>
+                <w:noProof/>
+                <w:webHidden/>
+              </w:rPr>
+              <w:fldChar w:fldCharType="end"/>
+            </w:r>
+          </w:hyperlink>
+        </w:p>
+        <w:p>
+          <w:pPr>
+            <w:pStyle w:val="TDC1"/>
+            <w:tabs>
+              <w:tab w:val="right" w:leader="dot" w:pos="8494"/>
+            </w:tabs>
+            <w:rPr>
+              <w:rFonts w:eastAsiaTheme="minorEastAsia" w:cstheme="minorHAnsi"/>
+              <w:noProof/>
+              <w:lang w:eastAsia="es-ES"/>
+            </w:rPr>
+          </w:pPr>
+          <w:hyperlink w:anchor="_Toc147920346" w:history="1">
+            <w:r>
+              <w:rPr>
+                <w:rStyle w:val="Hipervnculo"/>
+                <w:rFonts w:cstheme="minorHAnsi"/>
+                <w:noProof/>
+              </w:rPr>
+              <w:t>Anexo 1 – Análisis de Requerimientos</w:t>
+            </w:r>
+            <w:r>
+              <w:rPr>
+                <w:rFonts w:cstheme="minorHAnsi"/>
+                <w:noProof/>
+                <w:webHidden/>
+              </w:rPr>
+              <w:tab/>
+            </w:r>
+            <w:r>
+              <w:rPr>
+                <w:rFonts w:cstheme="minorHAnsi"/>
+                <w:noProof/>
+                <w:webHidden/>
+              </w:rPr>
+              <w:fldChar w:fldCharType="begin"/>
+            </w:r>
+            <w:r>
+              <w:rPr>
+                <w:rFonts w:cstheme="minorHAnsi"/>
+                <w:noProof/>
+                <w:webHidden/>
+              </w:rPr>
+              <w:instrText xml:space="preserve"> PAGEREF _Toc147920346 \h </w:instrText>
+            </w:r>
+            <w:r>
+              <w:rPr>
+                <w:rFonts w:cstheme="minorHAnsi"/>
+                <w:noProof/>
+                <w:webHidden/>
+              </w:rPr>
+            </w:r>
+            <w:r>
+              <w:rPr>
+                <w:rFonts w:cstheme="minorHAnsi"/>
+                <w:noProof/>
+                <w:webHidden/>
+              </w:rPr>
+              <w:fldChar w:fldCharType="separate"/>
+            </w:r>
+            <w:r>
+              <w:rPr>
+                <w:rFonts w:cstheme="minorHAnsi"/>
+                <w:noProof/>
+                <w:webHidden/>
+              </w:rPr>
+              <w:t>9</w:t>
+            </w:r>
+            <w:r>
+              <w:rPr>
+                <w:rFonts w:cstheme="minorHAnsi"/>
+                <w:noProof/>
+                <w:webHidden/>
+              </w:rPr>
+              <w:fldChar w:fldCharType="end"/>
+            </w:r>
+          </w:hyperlink>
+        </w:p>
+        <w:p>
+          <w:pPr>
+            <w:pStyle w:val="TDC2"/>
+            <w:tabs>
+              <w:tab w:val="right" w:leader="dot" w:pos="8494"/>
+            </w:tabs>
+            <w:rPr>
+              <w:rFonts w:cstheme="minorHAnsi"/>
               <w:noProof/>
             </w:rPr>
           </w:pPr>
-          <w:hyperlink w:anchor="_Toc147848944" w:history="1">
+          <w:hyperlink w:anchor="_Toc147920347" w:history="1">
             <w:r>
               <w:rPr>
                 <w:rStyle w:val="Hipervnculo"/>
-                <w:noProof/>
-              </w:rPr>
-              <w:t>Wireframe (Analisis)</w:t>
-            </w:r>
-            <w:r>
-              <w:rPr>
+                <w:rFonts w:cstheme="minorHAnsi"/>
+                <w:bCs/>
+                <w:noProof/>
+              </w:rPr>
+              <w:t xml:space="preserve">Necesidad </w:t>
+            </w:r>
+            <w:r>
+              <w:rPr>
+                <w:rStyle w:val="Hipervnculo"/>
+                <w:rFonts w:cstheme="minorHAnsi"/>
+                <w:bCs/>
+                <w:noProof/>
+                <w:u w:val="none"/>
+              </w:rPr>
+              <w:t>Tecnológica</w:t>
+            </w:r>
+            <w:r>
+              <w:rPr>
+                <w:rFonts w:cstheme="minorHAnsi"/>
                 <w:noProof/>
                 <w:webHidden/>
               </w:rPr>
@@ -1169,6 +1404,7 @@
             </w:r>
             <w:r>
               <w:rPr>
+                <w:rFonts w:cstheme="minorHAnsi"/>
                 <w:noProof/>
                 <w:webHidden/>
               </w:rPr>
@@ -1176,19 +1412,22 @@
             </w:r>
             <w:r>
               <w:rPr>
-                <w:noProof/>
-                <w:webHidden/>
-              </w:rPr>
-              <w:instrText xml:space="preserve"> PAGEREF _Toc147848944 \h </w:instrText>
-            </w:r>
-            <w:r>
-              <w:rPr>
-                <w:noProof/>
-                <w:webHidden/>
-              </w:rPr>
-            </w:r>
-            <w:r>
-              <w:rPr>
+                <w:rFonts w:cstheme="minorHAnsi"/>
+                <w:noProof/>
+                <w:webHidden/>
+              </w:rPr>
+              <w:instrText xml:space="preserve"> PAGEREF _Toc147920347 \h </w:instrText>
+            </w:r>
+            <w:r>
+              <w:rPr>
+                <w:rFonts w:cstheme="minorHAnsi"/>
+                <w:noProof/>
+                <w:webHidden/>
+              </w:rPr>
+            </w:r>
+            <w:r>
+              <w:rPr>
+                <w:rFonts w:cstheme="minorHAnsi"/>
                 <w:noProof/>
                 <w:webHidden/>
               </w:rPr>
@@ -1196,13 +1435,170 @@
             </w:r>
             <w:r>
               <w:rPr>
-                <w:noProof/>
-                <w:webHidden/>
-              </w:rPr>
-              <w:t>5</w:t>
-            </w:r>
-            <w:r>
-              <w:rPr>
+                <w:rFonts w:cstheme="minorHAnsi"/>
+                <w:noProof/>
+                <w:webHidden/>
+              </w:rPr>
+              <w:t>9</w:t>
+            </w:r>
+            <w:r>
+              <w:rPr>
+                <w:rFonts w:cstheme="minorHAnsi"/>
+                <w:noProof/>
+                <w:webHidden/>
+              </w:rPr>
+              <w:fldChar w:fldCharType="end"/>
+            </w:r>
+          </w:hyperlink>
+        </w:p>
+        <w:p>
+          <w:pPr>
+            <w:pStyle w:val="TDC2"/>
+            <w:tabs>
+              <w:tab w:val="right" w:leader="dot" w:pos="8494"/>
+            </w:tabs>
+            <w:rPr>
+              <w:rFonts w:cstheme="minorHAnsi"/>
+              <w:noProof/>
+            </w:rPr>
+          </w:pPr>
+          <w:hyperlink w:anchor="_Toc147920348" w:history="1">
+            <w:r>
+              <w:rPr>
+                <w:rStyle w:val="Hipervnculo"/>
+                <w:rFonts w:cstheme="minorHAnsi"/>
+                <w:bCs/>
+                <w:noProof/>
+              </w:rPr>
+              <w:t>Características Operacionales</w:t>
+            </w:r>
+            <w:r>
+              <w:rPr>
+                <w:rFonts w:cstheme="minorHAnsi"/>
+                <w:noProof/>
+                <w:webHidden/>
+              </w:rPr>
+              <w:tab/>
+            </w:r>
+            <w:r>
+              <w:rPr>
+                <w:rFonts w:cstheme="minorHAnsi"/>
+                <w:noProof/>
+                <w:webHidden/>
+              </w:rPr>
+              <w:fldChar w:fldCharType="begin"/>
+            </w:r>
+            <w:r>
+              <w:rPr>
+                <w:rFonts w:cstheme="minorHAnsi"/>
+                <w:noProof/>
+                <w:webHidden/>
+              </w:rPr>
+              <w:instrText xml:space="preserve"> PAGEREF _Toc147920348 \h </w:instrText>
+            </w:r>
+            <w:r>
+              <w:rPr>
+                <w:rFonts w:cstheme="minorHAnsi"/>
+                <w:noProof/>
+                <w:webHidden/>
+              </w:rPr>
+            </w:r>
+            <w:r>
+              <w:rPr>
+                <w:rFonts w:cstheme="minorHAnsi"/>
+                <w:noProof/>
+                <w:webHidden/>
+              </w:rPr>
+              <w:fldChar w:fldCharType="separate"/>
+            </w:r>
+            <w:r>
+              <w:rPr>
+                <w:rFonts w:cstheme="minorHAnsi"/>
+                <w:noProof/>
+                <w:webHidden/>
+              </w:rPr>
+              <w:t>9</w:t>
+            </w:r>
+            <w:r>
+              <w:rPr>
+                <w:rFonts w:cstheme="minorHAnsi"/>
+                <w:noProof/>
+                <w:webHidden/>
+              </w:rPr>
+              <w:fldChar w:fldCharType="end"/>
+            </w:r>
+          </w:hyperlink>
+        </w:p>
+        <w:p>
+          <w:pPr>
+            <w:pStyle w:val="TDC2"/>
+            <w:tabs>
+              <w:tab w:val="right" w:leader="dot" w:pos="8494"/>
+            </w:tabs>
+            <w:rPr>
+              <w:noProof/>
+            </w:rPr>
+          </w:pPr>
+          <w:hyperlink w:anchor="_Toc147920349" w:history="1">
+            <w:r>
+              <w:rPr>
+                <w:rStyle w:val="Hipervnculo"/>
+                <w:rFonts w:cstheme="minorHAnsi"/>
+                <w:bCs/>
+                <w:noProof/>
+              </w:rPr>
+              <w:t>Público Objetivo</w:t>
+            </w:r>
+            <w:r>
+              <w:rPr>
+                <w:rFonts w:cstheme="minorHAnsi"/>
+                <w:noProof/>
+                <w:webHidden/>
+              </w:rPr>
+              <w:tab/>
+            </w:r>
+            <w:r>
+              <w:rPr>
+                <w:rFonts w:cstheme="minorHAnsi"/>
+                <w:noProof/>
+                <w:webHidden/>
+              </w:rPr>
+              <w:fldChar w:fldCharType="begin"/>
+            </w:r>
+            <w:r>
+              <w:rPr>
+                <w:rFonts w:cstheme="minorHAnsi"/>
+                <w:noProof/>
+                <w:webHidden/>
+              </w:rPr>
+              <w:instrText xml:space="preserve"> PAGEREF _Toc147920349 \h </w:instrText>
+            </w:r>
+            <w:r>
+              <w:rPr>
+                <w:rFonts w:cstheme="minorHAnsi"/>
+                <w:noProof/>
+                <w:webHidden/>
+              </w:rPr>
+            </w:r>
+            <w:r>
+              <w:rPr>
+                <w:rFonts w:cstheme="minorHAnsi"/>
+                <w:noProof/>
+                <w:webHidden/>
+              </w:rPr>
+              <w:fldChar w:fldCharType="separate"/>
+            </w:r>
+            <w:r>
+              <w:rPr>
+                <w:rFonts w:cstheme="minorHAnsi"/>
+                <w:noProof/>
+                <w:webHidden/>
+              </w:rPr>
+              <w:t>9</w:t>
+            </w:r>
+            <w:r>
+              <w:rPr>
+                <w:rFonts w:cstheme="minorHAnsi"/>
                 <w:noProof/>
                 <w:webHidden/>
               </w:rPr>
@@ -1224,6 +1620,16 @@
     <w:p>
       <w:pPr>
         <w:rPr>
+          <w:color w:val="2F5496" w:themeColor="accent1" w:themeShade="BF"/>
+          <w:sz w:val="32"/>
+          <w:szCs w:val="32"/>
+          <w:lang w:eastAsia="es-ES"/>
+        </w:rPr>
+      </w:pPr>
+    </w:p>
+    <w:p>
+      <w:pPr>
+        <w:rPr>
           <w:rFonts w:asciiTheme="majorHAnsi" w:eastAsiaTheme="majorEastAsia" w:hAnsiTheme="majorHAnsi" w:cstheme="majorBidi"/>
           <w:color w:val="2F5496" w:themeColor="accent1" w:themeShade="BF"/>
           <w:sz w:val="32"/>
@@ -1233,334 +1639,446 @@
       </w:pPr>
       <w:r>
         <w:rPr>
-          <w:color w:val="2F5496" w:themeColor="accent1" w:themeShade="BF"/>
-          <w:sz w:val="32"/>
-          <w:szCs w:val="32"/>
-          <w:lang w:eastAsia="es-ES"/>
-        </w:rPr>
-        <w:br w:type="page"/>
-      </w:r>
-    </w:p>
-    <w:p>
-      <w:pPr>
-        <w:pStyle w:val="Ttulo1"/>
-        <w:rPr>
-          <w:color w:val="auto"/>
-          <w:sz w:val="36"/>
-          <w:szCs w:val="36"/>
-        </w:rPr>
-      </w:pPr>
-      <w:bookmarkStart w:id="0" w:name="_Toc147848939"/>
-      <w:r>
-        <w:rPr>
-          <w:color w:val="auto"/>
-          <w:sz w:val="36"/>
-          <w:szCs w:val="36"/>
-        </w:rPr>
-        <w:lastRenderedPageBreak/>
-        <w:t>Análisis de Requerimientos (resumido)</w:t>
-      </w:r>
-      <w:bookmarkEnd w:id="0"/>
-    </w:p>
-    <w:p/>
-    <w:p>
-      <w:pPr>
-        <w:jc w:val="center"/>
-      </w:pPr>
-      <w:r>
-        <w:rPr>
-          <w:noProof/>
-        </w:rPr>
-        <w:drawing>
-          <wp:inline distT="0" distB="0" distL="0" distR="0" wp14:anchorId="4019DCE1" wp14:editId="4EE09548">
-            <wp:extent cx="3951605" cy="1510665"/>
-            <wp:effectExtent l="0" t="0" r="0" b="0"/>
-            <wp:docPr id="1026262595" name="Imagen 1"/>
-            <wp:cNvGraphicFramePr>
-              <a:graphicFrameLocks xmlns:a="http://schemas.openxmlformats.org/drawingml/2006/main" noChangeAspect="1"/>
-            </wp:cNvGraphicFramePr>
-            <a:graphic xmlns:a="http://schemas.openxmlformats.org/drawingml/2006/main">
-              <a:graphicData uri="http://schemas.openxmlformats.org/drawingml/2006/picture">
-                <pic:pic xmlns:pic="http://schemas.openxmlformats.org/drawingml/2006/picture">
-                  <pic:nvPicPr>
-                    <pic:cNvPr id="0" name="Picture 1"/>
-                    <pic:cNvPicPr>
-                      <a:picLocks noChangeAspect="1" noChangeArrowheads="1"/>
-                    </pic:cNvPicPr>
-                  </pic:nvPicPr>
-                  <pic:blipFill>
-                    <a:blip r:embed="rId8">
-                      <a:extLst>
-                        <a:ext uri="{28A0092B-C50C-407E-A947-70E740481C1C}">
-                          <a14:useLocalDpi xmlns:a14="http://schemas.microsoft.com/office/drawing/2010/main" val="0"/>
-                        </a:ext>
-                      </a:extLst>
-                    </a:blip>
-                    <a:srcRect/>
-                    <a:stretch>
-                      <a:fillRect/>
-                    </a:stretch>
-                  </pic:blipFill>
-                  <pic:spPr bwMode="auto">
-                    <a:xfrm>
-                      <a:off x="0" y="0"/>
-                      <a:ext cx="3951605" cy="1510665"/>
-                    </a:xfrm>
-                    <a:prstGeom prst="rect">
-                      <a:avLst/>
-                    </a:prstGeom>
-                    <a:noFill/>
-                    <a:ln>
-                      <a:noFill/>
-                    </a:ln>
-                  </pic:spPr>
-                </pic:pic>
-              </a:graphicData>
-            </a:graphic>
-          </wp:inline>
-        </w:drawing>
-      </w:r>
-    </w:p>
-    <w:p>
-      <w:pPr>
-        <w:jc w:val="center"/>
-      </w:pPr>
-    </w:p>
-    <w:p>
-      <w:pPr>
-        <w:jc w:val="both"/>
-        <w:rPr>
-          <w:rFonts w:ascii="Arial" w:hAnsi="Arial" w:cs="Arial"/>
-          <w:sz w:val="24"/>
-        </w:rPr>
-      </w:pPr>
-      <w:r>
-        <w:rPr>
-          <w:rFonts w:ascii="Arial" w:hAnsi="Arial" w:cs="Arial"/>
-          <w:sz w:val="24"/>
-        </w:rPr>
-        <w:t xml:space="preserve">La empresa de </w:t>
-      </w:r>
-      <w:proofErr w:type="spellStart"/>
-      <w:r>
-        <w:rPr>
-          <w:rFonts w:ascii="Arial" w:hAnsi="Arial" w:cs="Arial"/>
-          <w:sz w:val="24"/>
-        </w:rPr>
-        <w:t>DigimonVAL</w:t>
-      </w:r>
-      <w:proofErr w:type="spellEnd"/>
-      <w:r>
-        <w:rPr>
-          <w:rFonts w:ascii="Arial" w:hAnsi="Arial" w:cs="Arial"/>
-          <w:sz w:val="24"/>
-        </w:rPr>
-        <w:t xml:space="preserve"> se trata de un pequeño negocio creado como punto de intercambio de cartas del </w:t>
-      </w:r>
-      <w:proofErr w:type="spellStart"/>
-      <w:r>
-        <w:rPr>
-          <w:rFonts w:ascii="Arial" w:hAnsi="Arial" w:cs="Arial"/>
-          <w:sz w:val="24"/>
-        </w:rPr>
-        <w:t>Trending</w:t>
-      </w:r>
-      <w:proofErr w:type="spellEnd"/>
-      <w:r>
-        <w:rPr>
-          <w:rFonts w:ascii="Arial" w:hAnsi="Arial" w:cs="Arial"/>
-          <w:sz w:val="24"/>
-        </w:rPr>
-        <w:t xml:space="preserve"> </w:t>
-      </w:r>
-      <w:proofErr w:type="spellStart"/>
-      <w:r>
-        <w:rPr>
-          <w:rFonts w:ascii="Arial" w:hAnsi="Arial" w:cs="Arial"/>
-          <w:sz w:val="24"/>
-        </w:rPr>
-        <w:t>Card</w:t>
-      </w:r>
-      <w:proofErr w:type="spellEnd"/>
-      <w:r>
-        <w:rPr>
-          <w:rFonts w:ascii="Arial" w:hAnsi="Arial" w:cs="Arial"/>
-          <w:sz w:val="24"/>
-        </w:rPr>
-        <w:t xml:space="preserve"> </w:t>
-      </w:r>
-      <w:proofErr w:type="spellStart"/>
-      <w:r>
-        <w:rPr>
-          <w:rFonts w:ascii="Arial" w:hAnsi="Arial" w:cs="Arial"/>
-          <w:sz w:val="24"/>
-        </w:rPr>
-        <w:t>Game</w:t>
-      </w:r>
-      <w:proofErr w:type="spellEnd"/>
-      <w:r>
-        <w:rPr>
-          <w:rFonts w:ascii="Arial" w:hAnsi="Arial" w:cs="Arial"/>
-          <w:sz w:val="24"/>
-        </w:rPr>
-        <w:t xml:space="preserve"> de la franquicia de Bandai, Digital </w:t>
-      </w:r>
-      <w:proofErr w:type="spellStart"/>
-      <w:r>
-        <w:rPr>
-          <w:rFonts w:ascii="Arial" w:hAnsi="Arial" w:cs="Arial"/>
-          <w:sz w:val="24"/>
-        </w:rPr>
-        <w:t>Monsters</w:t>
-      </w:r>
-      <w:proofErr w:type="spellEnd"/>
-      <w:r>
-        <w:rPr>
-          <w:rFonts w:ascii="Arial" w:hAnsi="Arial" w:cs="Arial"/>
-          <w:sz w:val="24"/>
-        </w:rPr>
-        <w:t xml:space="preserve"> (</w:t>
-      </w:r>
-      <w:proofErr w:type="spellStart"/>
-      <w:r>
-        <w:rPr>
-          <w:rFonts w:ascii="Arial" w:hAnsi="Arial" w:cs="Arial"/>
-          <w:sz w:val="24"/>
-        </w:rPr>
-        <w:t>Digimon</w:t>
-      </w:r>
-      <w:proofErr w:type="spellEnd"/>
-      <w:r>
-        <w:rPr>
-          <w:rFonts w:ascii="Arial" w:hAnsi="Arial" w:cs="Arial"/>
-          <w:sz w:val="24"/>
-        </w:rPr>
-        <w:t xml:space="preserve">). El negocio se encarga de comprar o vender cartas del TCG de </w:t>
-      </w:r>
-      <w:proofErr w:type="spellStart"/>
-      <w:r>
-        <w:rPr>
-          <w:rFonts w:ascii="Arial" w:hAnsi="Arial" w:cs="Arial"/>
-          <w:sz w:val="24"/>
-        </w:rPr>
-        <w:t>Digimon</w:t>
-      </w:r>
-      <w:proofErr w:type="spellEnd"/>
-      <w:r>
-        <w:rPr>
-          <w:rFonts w:ascii="Arial" w:hAnsi="Arial" w:cs="Arial"/>
-          <w:sz w:val="24"/>
-        </w:rPr>
-        <w:t xml:space="preserve">, </w:t>
-      </w:r>
-      <w:r>
-        <w:rPr>
-          <w:rFonts w:ascii="Arial" w:hAnsi="Arial" w:cs="Arial"/>
-          <w:sz w:val="24"/>
-        </w:rPr>
-        <w:t>así</w:t>
-      </w:r>
-      <w:r>
-        <w:rPr>
-          <w:rFonts w:ascii="Arial" w:hAnsi="Arial" w:cs="Arial"/>
-          <w:sz w:val="24"/>
-        </w:rPr>
-        <w:t xml:space="preserve"> como vender también sobres o paquetes de cartas para los jugadores, o </w:t>
-      </w:r>
-      <w:proofErr w:type="spellStart"/>
-      <w:r>
-        <w:rPr>
-          <w:rFonts w:ascii="Arial" w:hAnsi="Arial" w:cs="Arial"/>
-          <w:sz w:val="24"/>
-        </w:rPr>
-        <w:t>Decks</w:t>
-      </w:r>
-      <w:proofErr w:type="spellEnd"/>
-      <w:r>
-        <w:rPr>
-          <w:rFonts w:ascii="Arial" w:hAnsi="Arial" w:cs="Arial"/>
-          <w:sz w:val="24"/>
-        </w:rPr>
-        <w:t xml:space="preserve"> ya hechos para nuevos jugadores.</w:t>
-      </w:r>
-      <w:r>
-        <w:rPr>
-          <w:rFonts w:ascii="Arial" w:hAnsi="Arial" w:cs="Arial"/>
-          <w:sz w:val="24"/>
-        </w:rPr>
-        <w:t xml:space="preserve"> </w:t>
-      </w:r>
-      <w:r>
-        <w:rPr>
-          <w:rFonts w:ascii="Arial" w:hAnsi="Arial" w:cs="Arial"/>
-          <w:sz w:val="24"/>
-        </w:rPr>
-        <w:t xml:space="preserve">La empresa </w:t>
-      </w:r>
-      <w:proofErr w:type="spellStart"/>
-      <w:r>
-        <w:rPr>
-          <w:rFonts w:ascii="Arial" w:hAnsi="Arial" w:cs="Arial"/>
-          <w:sz w:val="24"/>
-        </w:rPr>
-        <w:t>DigimonVAL</w:t>
-      </w:r>
-      <w:proofErr w:type="spellEnd"/>
-      <w:r>
-        <w:rPr>
-          <w:rFonts w:ascii="Arial" w:hAnsi="Arial" w:cs="Arial"/>
-          <w:sz w:val="24"/>
-        </w:rPr>
-        <w:t xml:space="preserve"> necesita una aplicación web con la cual expandir en línea su negocio, para ello se necesitará adquirir un dominio personalizado para poder alojar el sitio web, también contar con las tecnologías para poder realizar transacciones monetarias a través de la web para poder habilitar las compras online. Se pretende que los usuarios interesados en comprar tengan la posibilidad de contar con su propio usuario, por lo que también se busca habilitar el </w:t>
-      </w:r>
-      <w:proofErr w:type="spellStart"/>
-      <w:r>
-        <w:rPr>
-          <w:rFonts w:ascii="Arial" w:hAnsi="Arial" w:cs="Arial"/>
-          <w:sz w:val="24"/>
-        </w:rPr>
-        <w:t>login</w:t>
-      </w:r>
-      <w:proofErr w:type="spellEnd"/>
-      <w:r>
-        <w:rPr>
-          <w:rFonts w:ascii="Arial" w:hAnsi="Arial" w:cs="Arial"/>
-          <w:sz w:val="24"/>
-        </w:rPr>
-        <w:t xml:space="preserve"> directo desde </w:t>
-      </w:r>
-      <w:proofErr w:type="spellStart"/>
-      <w:r>
-        <w:rPr>
-          <w:rFonts w:ascii="Arial" w:hAnsi="Arial" w:cs="Arial"/>
-          <w:sz w:val="24"/>
-        </w:rPr>
-        <w:t>google</w:t>
-      </w:r>
-      <w:proofErr w:type="spellEnd"/>
-      <w:r>
-        <w:rPr>
-          <w:rFonts w:ascii="Arial" w:hAnsi="Arial" w:cs="Arial"/>
-          <w:sz w:val="24"/>
-        </w:rPr>
-        <w:t xml:space="preserve"> u otras plataformas, además del formulario estándar de crear un usuario.</w:t>
-      </w:r>
-    </w:p>
-    <w:p>
-      <w:pPr>
-        <w:rPr>
-          <w:rFonts w:asciiTheme="majorHAnsi" w:eastAsiaTheme="majorEastAsia" w:hAnsiTheme="majorHAnsi" w:cstheme="majorBidi"/>
-          <w:spacing w:val="-10"/>
-          <w:kern w:val="28"/>
           <w:sz w:val="40"/>
           <w:szCs w:val="40"/>
         </w:rPr>
-      </w:pPr>
-      <w:r>
-        <w:rPr>
+        <w:br w:type="page"/>
+      </w:r>
+    </w:p>
+    <w:p>
+      <w:pPr>
+        <w:pStyle w:val="Ttulo1"/>
+        <w:rPr>
+          <w:color w:val="auto"/>
           <w:sz w:val="40"/>
-          <w:szCs w:val="40"/>
-        </w:rPr>
+        </w:rPr>
+      </w:pPr>
+      <w:bookmarkStart w:id="1" w:name="_Toc147920340"/>
+      <w:r>
+        <w:rPr>
+          <w:color w:val="auto"/>
+          <w:sz w:val="40"/>
+        </w:rPr>
+        <w:lastRenderedPageBreak/>
+        <w:t>Introducción</w:t>
+      </w:r>
+      <w:bookmarkEnd w:id="1"/>
+    </w:p>
+    <w:p>
+      <w:pPr>
+        <w:pStyle w:val="paragraph"/>
+        <w:spacing w:before="0" w:beforeAutospacing="0" w:after="0" w:afterAutospacing="0"/>
+        <w:jc w:val="both"/>
+        <w:textAlignment w:val="baseline"/>
+        <w:rPr>
+          <w:rStyle w:val="eop"/>
+          <w:rFonts w:ascii="Arial" w:eastAsiaTheme="majorEastAsia" w:hAnsi="Arial" w:cs="Arial"/>
+        </w:rPr>
+      </w:pPr>
+      <w:r>
+        <w:rPr>
+          <w:rStyle w:val="normaltextrun"/>
+          <w:rFonts w:ascii="Arial" w:hAnsi="Arial" w:cs="Arial"/>
+        </w:rPr>
+        <w:t xml:space="preserve">La empresa de </w:t>
+      </w:r>
+      <w:proofErr w:type="spellStart"/>
+      <w:r>
+        <w:rPr>
+          <w:rStyle w:val="normaltextrun"/>
+          <w:rFonts w:ascii="Arial" w:hAnsi="Arial" w:cs="Arial"/>
+        </w:rPr>
+        <w:t>DigimonVAL</w:t>
+      </w:r>
+      <w:proofErr w:type="spellEnd"/>
+      <w:r>
+        <w:rPr>
+          <w:rStyle w:val="normaltextrun"/>
+          <w:rFonts w:ascii="Arial" w:hAnsi="Arial" w:cs="Arial"/>
+        </w:rPr>
+        <w:t xml:space="preserve"> se trata de un pequeño negocio creado como punto de intercambio de cartas del </w:t>
+      </w:r>
+      <w:proofErr w:type="spellStart"/>
+      <w:r>
+        <w:rPr>
+          <w:rStyle w:val="normaltextrun"/>
+          <w:rFonts w:ascii="Arial" w:hAnsi="Arial" w:cs="Arial"/>
+        </w:rPr>
+        <w:t>Trending</w:t>
+      </w:r>
+      <w:proofErr w:type="spellEnd"/>
+      <w:r>
+        <w:rPr>
+          <w:rStyle w:val="normaltextrun"/>
+          <w:rFonts w:ascii="Arial" w:hAnsi="Arial" w:cs="Arial"/>
+        </w:rPr>
+        <w:t xml:space="preserve"> </w:t>
+      </w:r>
+      <w:proofErr w:type="spellStart"/>
+      <w:r>
+        <w:rPr>
+          <w:rStyle w:val="normaltextrun"/>
+          <w:rFonts w:ascii="Arial" w:hAnsi="Arial" w:cs="Arial"/>
+        </w:rPr>
+        <w:t>Card</w:t>
+      </w:r>
+      <w:proofErr w:type="spellEnd"/>
+      <w:r>
+        <w:rPr>
+          <w:rStyle w:val="normaltextrun"/>
+          <w:rFonts w:ascii="Arial" w:hAnsi="Arial" w:cs="Arial"/>
+        </w:rPr>
+        <w:t xml:space="preserve"> </w:t>
+      </w:r>
+      <w:proofErr w:type="spellStart"/>
+      <w:r>
+        <w:rPr>
+          <w:rStyle w:val="normaltextrun"/>
+          <w:rFonts w:ascii="Arial" w:hAnsi="Arial" w:cs="Arial"/>
+        </w:rPr>
+        <w:t>Game</w:t>
+      </w:r>
+      <w:proofErr w:type="spellEnd"/>
+      <w:r>
+        <w:rPr>
+          <w:rStyle w:val="normaltextrun"/>
+          <w:rFonts w:ascii="Arial" w:hAnsi="Arial" w:cs="Arial"/>
+        </w:rPr>
+        <w:t xml:space="preserve"> de la franquicia de Bandai, Digital </w:t>
+      </w:r>
+      <w:proofErr w:type="spellStart"/>
+      <w:r>
+        <w:rPr>
+          <w:rStyle w:val="normaltextrun"/>
+          <w:rFonts w:ascii="Arial" w:hAnsi="Arial" w:cs="Arial"/>
+        </w:rPr>
+        <w:t>Monsters</w:t>
+      </w:r>
+      <w:proofErr w:type="spellEnd"/>
+      <w:r>
+        <w:rPr>
+          <w:rStyle w:val="normaltextrun"/>
+          <w:rFonts w:ascii="Arial" w:hAnsi="Arial" w:cs="Arial"/>
+        </w:rPr>
+        <w:t xml:space="preserve"> (</w:t>
+      </w:r>
+      <w:proofErr w:type="spellStart"/>
+      <w:r>
+        <w:rPr>
+          <w:rStyle w:val="normaltextrun"/>
+          <w:rFonts w:ascii="Arial" w:hAnsi="Arial" w:cs="Arial"/>
+        </w:rPr>
+        <w:t>Digimon</w:t>
+      </w:r>
+      <w:proofErr w:type="spellEnd"/>
+      <w:r>
+        <w:rPr>
+          <w:rStyle w:val="normaltextrun"/>
+          <w:rFonts w:ascii="Arial" w:hAnsi="Arial" w:cs="Arial"/>
+        </w:rPr>
+        <w:t xml:space="preserve">). </w:t>
+      </w:r>
+      <w:r>
+        <w:rPr>
+          <w:rStyle w:val="normaltextrun"/>
+          <w:rFonts w:ascii="Arial" w:eastAsiaTheme="minorEastAsia" w:hAnsi="Arial" w:cs="Arial"/>
+          <w:color w:val="000000"/>
+          <w:shd w:val="clear" w:color="auto" w:fill="FFFFFF"/>
+        </w:rPr>
+        <w:t xml:space="preserve">Necesita una aplicación web con la cual expandir en línea su negocio, </w:t>
+      </w:r>
+      <w:r>
+        <w:rPr>
+          <w:rStyle w:val="normaltextrun"/>
+          <w:rFonts w:ascii="Arial" w:hAnsi="Arial" w:cs="Arial"/>
+        </w:rPr>
+        <w:t xml:space="preserve">El negocio se encarga de comprar o vender cartas del TCG de </w:t>
+      </w:r>
+      <w:proofErr w:type="spellStart"/>
+      <w:r>
+        <w:rPr>
+          <w:rStyle w:val="normaltextrun"/>
+          <w:rFonts w:ascii="Arial" w:hAnsi="Arial" w:cs="Arial"/>
+        </w:rPr>
+        <w:t>Digimon</w:t>
+      </w:r>
+      <w:proofErr w:type="spellEnd"/>
+      <w:r>
+        <w:rPr>
+          <w:rStyle w:val="normaltextrun"/>
+          <w:rFonts w:ascii="Arial" w:hAnsi="Arial" w:cs="Arial"/>
+        </w:rPr>
+        <w:t xml:space="preserve">, </w:t>
+      </w:r>
+      <w:proofErr w:type="spellStart"/>
+      <w:r>
+        <w:rPr>
+          <w:rStyle w:val="normaltextrun"/>
+          <w:rFonts w:ascii="Arial" w:hAnsi="Arial" w:cs="Arial"/>
+        </w:rPr>
+        <w:t>asi</w:t>
+      </w:r>
+      <w:proofErr w:type="spellEnd"/>
+      <w:r>
+        <w:rPr>
+          <w:rStyle w:val="normaltextrun"/>
+          <w:rFonts w:ascii="Arial" w:hAnsi="Arial" w:cs="Arial"/>
+        </w:rPr>
+        <w:t xml:space="preserve"> como vender también sobres o paquetes de cartas para los jugadores, o </w:t>
+      </w:r>
+      <w:proofErr w:type="spellStart"/>
+      <w:r>
+        <w:rPr>
+          <w:rStyle w:val="normaltextrun"/>
+          <w:rFonts w:ascii="Arial" w:hAnsi="Arial" w:cs="Arial"/>
+        </w:rPr>
+        <w:t>Decks</w:t>
+      </w:r>
+      <w:proofErr w:type="spellEnd"/>
+      <w:r>
+        <w:rPr>
+          <w:rStyle w:val="normaltextrun"/>
+          <w:rFonts w:ascii="Arial" w:hAnsi="Arial" w:cs="Arial"/>
+        </w:rPr>
+        <w:t xml:space="preserve"> ya hechos para nuevos jugadores.</w:t>
+      </w:r>
+    </w:p>
+    <w:p>
+      <w:pPr>
+        <w:pStyle w:val="paragraph"/>
+        <w:spacing w:before="0" w:beforeAutospacing="0" w:after="0" w:afterAutospacing="0"/>
+        <w:jc w:val="both"/>
+        <w:textAlignment w:val="baseline"/>
+        <w:rPr>
+          <w:rFonts w:ascii="Segoe UI" w:hAnsi="Segoe UI" w:cs="Segoe UI"/>
+          <w:sz w:val="18"/>
+          <w:szCs w:val="18"/>
+        </w:rPr>
+      </w:pPr>
+    </w:p>
+    <w:p>
+      <w:pPr>
+        <w:pStyle w:val="paragraph"/>
+        <w:spacing w:before="0" w:beforeAutospacing="0" w:after="0" w:afterAutospacing="0"/>
+        <w:jc w:val="both"/>
+        <w:textAlignment w:val="baseline"/>
+        <w:rPr>
+          <w:rStyle w:val="normaltextrun"/>
+          <w:rFonts w:ascii="Arial" w:hAnsi="Arial" w:cs="Arial"/>
+        </w:rPr>
+      </w:pPr>
+      <w:r>
+        <w:rPr>
+          <w:rStyle w:val="normaltextrun"/>
+          <w:rFonts w:ascii="Arial" w:hAnsi="Arial" w:cs="Arial"/>
+        </w:rPr>
+        <w:t xml:space="preserve">Nuestro público objetivo son fans de los juegos de cartas interesados en descubrir de mejor manera la franquicia de </w:t>
+      </w:r>
+      <w:proofErr w:type="spellStart"/>
+      <w:r>
+        <w:rPr>
+          <w:rStyle w:val="normaltextrun"/>
+          <w:rFonts w:ascii="Arial" w:hAnsi="Arial" w:cs="Arial"/>
+        </w:rPr>
+        <w:t>Digimon</w:t>
+      </w:r>
+      <w:proofErr w:type="spellEnd"/>
+      <w:r>
+        <w:rPr>
+          <w:rStyle w:val="normaltextrun"/>
+          <w:rFonts w:ascii="Arial" w:hAnsi="Arial" w:cs="Arial"/>
+        </w:rPr>
+        <w:t xml:space="preserve"> y también fans de la misma franquicia para introducirlos al mundo de los TCG de una manera más sencilla que con otros juegos como </w:t>
+      </w:r>
+      <w:proofErr w:type="spellStart"/>
+      <w:r>
+        <w:rPr>
+          <w:rStyle w:val="normaltextrun"/>
+          <w:rFonts w:ascii="Arial" w:hAnsi="Arial" w:cs="Arial"/>
+        </w:rPr>
+        <w:t>Yugioh</w:t>
+      </w:r>
+      <w:proofErr w:type="spellEnd"/>
+      <w:r>
+        <w:rPr>
+          <w:rStyle w:val="normaltextrun"/>
+          <w:rFonts w:ascii="Arial" w:hAnsi="Arial" w:cs="Arial"/>
+        </w:rPr>
+        <w:t xml:space="preserve"> o Magic.</w:t>
+      </w:r>
+    </w:p>
+    <w:p>
+      <w:pPr>
+        <w:pStyle w:val="paragraph"/>
+        <w:spacing w:before="0" w:beforeAutospacing="0" w:after="0" w:afterAutospacing="0"/>
+        <w:jc w:val="both"/>
+        <w:textAlignment w:val="baseline"/>
+        <w:rPr>
+          <w:rFonts w:ascii="Segoe UI" w:hAnsi="Segoe UI" w:cs="Segoe UI"/>
+          <w:sz w:val="18"/>
+          <w:szCs w:val="18"/>
+        </w:rPr>
+      </w:pPr>
+      <w:r>
+        <w:rPr>
+          <w:rStyle w:val="eop"/>
+          <w:rFonts w:ascii="Arial" w:eastAsiaTheme="majorEastAsia" w:hAnsi="Arial" w:cs="Arial"/>
+        </w:rPr>
+        <w:t> </w:t>
+      </w:r>
+    </w:p>
+    <w:p>
+      <w:pPr>
+        <w:pStyle w:val="paragraph"/>
+        <w:spacing w:before="0" w:beforeAutospacing="0" w:after="0" w:afterAutospacing="0"/>
+        <w:jc w:val="both"/>
+        <w:textAlignment w:val="baseline"/>
+        <w:rPr>
+          <w:rStyle w:val="eop"/>
+          <w:rFonts w:ascii="Arial" w:eastAsiaTheme="majorEastAsia" w:hAnsi="Arial" w:cs="Arial"/>
+        </w:rPr>
+      </w:pPr>
+      <w:r>
+        <w:rPr>
+          <w:rStyle w:val="normaltextrun"/>
+          <w:rFonts w:ascii="Arial" w:hAnsi="Arial" w:cs="Arial"/>
+        </w:rPr>
+        <w:t xml:space="preserve">Actualmente, el TCG de </w:t>
+      </w:r>
+      <w:proofErr w:type="spellStart"/>
+      <w:r>
+        <w:rPr>
+          <w:rStyle w:val="normaltextrun"/>
+          <w:rFonts w:ascii="Arial" w:hAnsi="Arial" w:cs="Arial"/>
+        </w:rPr>
+        <w:t>Digimon</w:t>
+      </w:r>
+      <w:proofErr w:type="spellEnd"/>
+      <w:r>
+        <w:rPr>
+          <w:rStyle w:val="normaltextrun"/>
+          <w:rFonts w:ascii="Arial" w:hAnsi="Arial" w:cs="Arial"/>
+        </w:rPr>
+        <w:t xml:space="preserve"> está en auge, es por eso que nuestro pequeño negocio pretende expandir por Valencia este gran juego de cartas entre conocedores o no de la franquicia. </w:t>
+      </w:r>
+      <w:r>
+        <w:rPr>
+          <w:rStyle w:val="eop"/>
+          <w:rFonts w:ascii="Arial" w:eastAsiaTheme="majorEastAsia" w:hAnsi="Arial" w:cs="Arial"/>
+        </w:rPr>
+        <w:t> </w:t>
+      </w:r>
+    </w:p>
+    <w:p>
+      <w:pPr>
+        <w:pStyle w:val="paragraph"/>
+        <w:spacing w:before="0" w:beforeAutospacing="0" w:after="0" w:afterAutospacing="0"/>
+        <w:jc w:val="both"/>
+        <w:textAlignment w:val="baseline"/>
+        <w:rPr>
+          <w:rFonts w:ascii="Segoe UI" w:hAnsi="Segoe UI" w:cs="Segoe UI"/>
+          <w:sz w:val="18"/>
+          <w:szCs w:val="18"/>
+        </w:rPr>
+      </w:pPr>
+    </w:p>
+    <w:p>
+      <w:pPr>
+        <w:pStyle w:val="paragraph"/>
+        <w:spacing w:before="0" w:beforeAutospacing="0" w:after="0" w:afterAutospacing="0"/>
+        <w:jc w:val="both"/>
+        <w:textAlignment w:val="baseline"/>
+        <w:rPr>
+          <w:rFonts w:ascii="Segoe UI" w:hAnsi="Segoe UI" w:cs="Segoe UI"/>
+          <w:sz w:val="18"/>
+          <w:szCs w:val="18"/>
+        </w:rPr>
+      </w:pPr>
+      <w:r>
+        <w:rPr>
+          <w:rStyle w:val="normaltextrun"/>
+          <w:rFonts w:ascii="Arial" w:hAnsi="Arial" w:cs="Arial"/>
+        </w:rPr>
+        <w:t xml:space="preserve">En cuanto a que problemas generales hay, pese a que </w:t>
+      </w:r>
+      <w:proofErr w:type="spellStart"/>
+      <w:r>
+        <w:rPr>
+          <w:rStyle w:val="normaltextrun"/>
+          <w:rFonts w:ascii="Arial" w:hAnsi="Arial" w:cs="Arial"/>
+        </w:rPr>
+        <w:t>Digimon</w:t>
+      </w:r>
+      <w:proofErr w:type="spellEnd"/>
+      <w:r>
+        <w:rPr>
+          <w:rStyle w:val="normaltextrun"/>
+          <w:rFonts w:ascii="Arial" w:hAnsi="Arial" w:cs="Arial"/>
+        </w:rPr>
+        <w:t xml:space="preserve"> es una franquicia bastante antigua, puede ser considerada de nicho ya que no tanta gente es fan de la misma o tiene el interés tan grande como para considerar el juego.</w:t>
+      </w:r>
+      <w:r>
+        <w:rPr>
+          <w:rStyle w:val="eop"/>
+          <w:rFonts w:ascii="Arial" w:eastAsiaTheme="majorEastAsia" w:hAnsi="Arial" w:cs="Arial"/>
+        </w:rPr>
+        <w:t> </w:t>
+      </w:r>
+    </w:p>
+    <w:p>
+      <w:pPr>
+        <w:pStyle w:val="paragraph"/>
+        <w:spacing w:before="0" w:beforeAutospacing="0" w:after="0" w:afterAutospacing="0"/>
+        <w:jc w:val="both"/>
+        <w:textAlignment w:val="baseline"/>
+        <w:rPr>
+          <w:rStyle w:val="eop"/>
+          <w:rFonts w:ascii="Arial" w:eastAsiaTheme="majorEastAsia" w:hAnsi="Arial" w:cs="Arial"/>
+        </w:rPr>
+      </w:pPr>
+      <w:r>
+        <w:rPr>
+          <w:rStyle w:val="normaltextrun"/>
+          <w:rFonts w:ascii="Arial" w:hAnsi="Arial" w:cs="Arial"/>
+        </w:rPr>
+        <w:t>El negocio actualmente no cuenta con un sitio web, por lo que solo dispone de una tienda en físico, motivo por el cual quieren obtener su propia página para poder llevar mejor el negocio y comenzar la venta a domicilio. </w:t>
+      </w:r>
+      <w:r>
+        <w:rPr>
+          <w:rStyle w:val="eop"/>
+          <w:rFonts w:ascii="Arial" w:eastAsiaTheme="majorEastAsia" w:hAnsi="Arial" w:cs="Arial"/>
+        </w:rPr>
+        <w:t> </w:t>
+      </w:r>
+    </w:p>
+    <w:p>
+      <w:pPr>
+        <w:pStyle w:val="paragraph"/>
+        <w:spacing w:before="0" w:beforeAutospacing="0" w:after="0" w:afterAutospacing="0"/>
+        <w:jc w:val="both"/>
+        <w:textAlignment w:val="baseline"/>
+        <w:rPr>
+          <w:rFonts w:ascii="Segoe UI" w:hAnsi="Segoe UI" w:cs="Segoe UI"/>
+          <w:sz w:val="18"/>
+          <w:szCs w:val="18"/>
+        </w:rPr>
+      </w:pPr>
+    </w:p>
+    <w:p>
+      <w:pPr>
+        <w:pStyle w:val="paragraph"/>
+        <w:spacing w:before="0" w:beforeAutospacing="0" w:after="0" w:afterAutospacing="0"/>
+        <w:jc w:val="both"/>
+        <w:textAlignment w:val="baseline"/>
+        <w:rPr>
+          <w:rFonts w:ascii="Segoe UI" w:hAnsi="Segoe UI" w:cs="Segoe UI"/>
+          <w:sz w:val="18"/>
+          <w:szCs w:val="18"/>
+        </w:rPr>
+      </w:pPr>
+    </w:p>
+    <w:p>
+      <w:r>
         <w:br w:type="page"/>
       </w:r>
     </w:p>
@@ -1573,7 +2091,7 @@
           <w:szCs w:val="40"/>
         </w:rPr>
       </w:pPr>
-      <w:bookmarkStart w:id="1" w:name="_Toc147848940"/>
+      <w:bookmarkStart w:id="2" w:name="_Toc147920341"/>
       <w:r>
         <w:rPr>
           <w:color w:val="auto"/>
@@ -1583,7 +2101,7 @@
         <w:lastRenderedPageBreak/>
         <w:t>Logo de la Empresa</w:t>
       </w:r>
-      <w:bookmarkEnd w:id="1"/>
+      <w:bookmarkEnd w:id="2"/>
     </w:p>
     <w:p>
       <w:pPr>
@@ -1601,7 +2119,7 @@
           <w:sz w:val="28"/>
         </w:rPr>
         <w:drawing>
-          <wp:inline distT="0" distB="0" distL="0" distR="0" wp14:anchorId="06340BF3">
+          <wp:inline distT="0" distB="0" distL="0" distR="0" wp14:anchorId="42AA022F" wp14:editId="0F228C8F">
             <wp:extent cx="1581150" cy="942974"/>
             <wp:effectExtent l="0" t="0" r="0" b="0"/>
             <wp:docPr id="4" name="Imagen 4"/>
@@ -1616,7 +2134,7 @@
                     <pic:cNvPicPr/>
                   </pic:nvPicPr>
                   <pic:blipFill rotWithShape="1">
-                    <a:blip r:embed="rId9">
+                    <a:blip r:embed="rId8">
                       <a:extLst>
                         <a:ext uri="{28A0092B-C50C-407E-A947-70E740481C1C}">
                           <a14:useLocalDpi xmlns:a14="http://schemas.microsoft.com/office/drawing/2010/main" val="0"/>
@@ -1656,7 +2174,7 @@
           <w:sz w:val="28"/>
         </w:rPr>
         <w:drawing>
-          <wp:inline distT="0" distB="0" distL="0" distR="0" wp14:anchorId="15BB1231" wp14:editId="2A814D86">
+          <wp:inline distT="0" distB="0" distL="0" distR="0" wp14:anchorId="3B77085D" wp14:editId="6088BD63">
             <wp:extent cx="1666875" cy="1471239"/>
             <wp:effectExtent l="0" t="0" r="0" b="0"/>
             <wp:docPr id="3" name="Imagen 3"/>
@@ -1671,7 +2189,7 @@
                     <pic:cNvPicPr/>
                   </pic:nvPicPr>
                   <pic:blipFill rotWithShape="1">
-                    <a:blip r:embed="rId10">
+                    <a:blip r:embed="rId9">
                       <a:extLst>
                         <a:ext uri="{28A0092B-C50C-407E-A947-70E740481C1C}">
                           <a14:useLocalDpi xmlns:a14="http://schemas.microsoft.com/office/drawing/2010/main" val="0"/>
@@ -1732,7 +2250,7 @@
           <w:szCs w:val="40"/>
         </w:rPr>
       </w:pPr>
-      <w:bookmarkStart w:id="2" w:name="_Toc147848941"/>
+      <w:bookmarkStart w:id="3" w:name="_Toc147920342"/>
       <w:r>
         <w:rPr>
           <w:color w:val="auto"/>
@@ -1741,7 +2259,7 @@
         </w:rPr>
         <w:t>Colores</w:t>
       </w:r>
-      <w:bookmarkEnd w:id="2"/>
+      <w:bookmarkEnd w:id="3"/>
     </w:p>
     <w:p>
       <w:pPr>
@@ -1758,8 +2276,8 @@
           <w:sz w:val="32"/>
         </w:rPr>
         <w:drawing>
-          <wp:inline distT="0" distB="0" distL="0" distR="0" wp14:anchorId="44B59C05">
-            <wp:extent cx="3657600" cy="2552565"/>
+          <wp:inline distT="0" distB="0" distL="0" distR="0" wp14:anchorId="78D6647D" wp14:editId="67E64483">
+            <wp:extent cx="2171700" cy="2552065"/>
             <wp:effectExtent l="0" t="0" r="0" b="635"/>
             <wp:docPr id="7" name="Imagen 7"/>
             <wp:cNvGraphicFramePr>
@@ -1775,20 +2293,20 @@
                     </pic:cNvPicPr>
                   </pic:nvPicPr>
                   <pic:blipFill rotWithShape="1">
-                    <a:blip r:embed="rId11" cstate="print">
+                    <a:blip r:embed="rId10" cstate="print">
                       <a:extLst>
                         <a:ext uri="{28A0092B-C50C-407E-A947-70E740481C1C}">
                           <a14:useLocalDpi xmlns:a14="http://schemas.microsoft.com/office/drawing/2010/main" val="0"/>
                         </a:ext>
                       </a:extLst>
                     </a:blip>
-                    <a:srcRect b="7058"/>
+                    <a:srcRect r="40613" b="7058"/>
                     <a:stretch/>
                   </pic:blipFill>
                   <pic:spPr bwMode="auto">
                     <a:xfrm>
                       <a:off x="0" y="0"/>
-                      <a:ext cx="3660028" cy="2554259"/>
+                      <a:ext cx="2173567" cy="2554259"/>
                     </a:xfrm>
                     <a:prstGeom prst="rect">
                       <a:avLst/>
@@ -1881,74 +2399,10 @@
     </w:p>
     <w:p>
       <w:pPr>
-        <w:pStyle w:val="Prrafodelista"/>
-        <w:numPr>
-          <w:ilvl w:val="0"/>
-          <w:numId w:val="3"/>
-        </w:numPr>
         <w:jc w:val="both"/>
         <w:rPr>
           <w:rFonts w:ascii="Arial" w:hAnsi="Arial" w:cs="Arial"/>
           <w:sz w:val="24"/>
-          <w:szCs w:val="18"/>
-        </w:rPr>
-      </w:pPr>
-      <w:r>
-        <w:rPr>
-          <w:rFonts w:ascii="Arial" w:hAnsi="Arial" w:cs="Arial"/>
-          <w:sz w:val="24"/>
-          <w:szCs w:val="18"/>
-        </w:rPr>
-        <w:t>CAE9FF (</w:t>
-      </w:r>
-      <w:bookmarkStart w:id="3" w:name="_Hlk147844247"/>
-      <w:r>
-        <w:rPr>
-          <w:rFonts w:ascii="Arial" w:hAnsi="Arial" w:cs="Arial"/>
-          <w:sz w:val="24"/>
-          <w:szCs w:val="18"/>
-        </w:rPr>
-        <w:t>Azul Cielo Claro</w:t>
-      </w:r>
-      <w:bookmarkEnd w:id="3"/>
-      <w:r>
-        <w:rPr>
-          <w:rFonts w:ascii="Arial" w:hAnsi="Arial" w:cs="Arial"/>
-          <w:sz w:val="24"/>
-          <w:szCs w:val="18"/>
-        </w:rPr>
-        <w:t>)</w:t>
-      </w:r>
-    </w:p>
-    <w:p>
-      <w:pPr>
-        <w:pStyle w:val="Prrafodelista"/>
-        <w:numPr>
-          <w:ilvl w:val="0"/>
-          <w:numId w:val="3"/>
-        </w:numPr>
-        <w:jc w:val="both"/>
-        <w:rPr>
-          <w:rFonts w:ascii="Arial" w:hAnsi="Arial" w:cs="Arial"/>
-          <w:sz w:val="24"/>
-          <w:szCs w:val="18"/>
-        </w:rPr>
-      </w:pPr>
-      <w:r>
-        <w:rPr>
-          <w:rFonts w:ascii="Arial" w:hAnsi="Arial" w:cs="Arial"/>
-          <w:sz w:val="24"/>
-          <w:szCs w:val="18"/>
-        </w:rPr>
-        <w:t>5FA8D3 (Azul Cielo)</w:t>
-      </w:r>
-    </w:p>
-    <w:p>
-      <w:pPr>
-        <w:jc w:val="both"/>
-        <w:rPr>
-          <w:rFonts w:ascii="Arial" w:hAnsi="Arial" w:cs="Arial"/>
-          <w:sz w:val="24"/>
         </w:rPr>
       </w:pPr>
       <w:r>
@@ -2052,7 +2506,7 @@
       <w:r>
         <w:br w:type="page"/>
       </w:r>
-      <w:bookmarkStart w:id="4" w:name="_Toc147848942"/>
+      <w:bookmarkStart w:id="4" w:name="_Toc147920343"/>
       <w:r>
         <w:rPr>
           <w:color w:val="auto"/>
@@ -2113,7 +2567,23 @@
           <w:b/>
           <w:sz w:val="24"/>
         </w:rPr>
-        <w:t>Encabezados:</w:t>
+        <w:t>Encabezados</w:t>
+      </w:r>
+      <w:r>
+        <w:rPr>
+          <w:rFonts w:ascii="Arial" w:hAnsi="Arial" w:cs="Arial"/>
+          <w:b/>
+          <w:sz w:val="24"/>
+        </w:rPr>
+        <w:t xml:space="preserve"> (h1)</w:t>
+      </w:r>
+      <w:r>
+        <w:rPr>
+          <w:rFonts w:ascii="Arial" w:hAnsi="Arial" w:cs="Arial"/>
+          <w:b/>
+          <w:sz w:val="24"/>
+        </w:rPr>
+        <w:t>:</w:t>
       </w:r>
       <w:r>
         <w:rPr>
@@ -2145,7 +2615,7 @@
           <w:sz w:val="24"/>
         </w:rPr>
         <w:drawing>
-          <wp:inline distT="0" distB="0" distL="0" distR="0" wp14:anchorId="062F4AD4" wp14:editId="130B4FC6">
+          <wp:inline distT="0" distB="0" distL="0" distR="0" wp14:anchorId="704AE3B5" wp14:editId="040E8700">
             <wp:extent cx="2790908" cy="473035"/>
             <wp:effectExtent l="0" t="0" r="0" b="3810"/>
             <wp:docPr id="5" name="Imagen 5"/>
@@ -2162,7 +2632,7 @@
                     </pic:cNvPicPr>
                   </pic:nvPicPr>
                   <pic:blipFill>
-                    <a:blip r:embed="rId12" cstate="print">
+                    <a:blip r:embed="rId11" cstate="print">
                       <a:extLst>
                         <a:ext uri="{28A0092B-C50C-407E-A947-70E740481C1C}">
                           <a14:useLocalDpi xmlns:a14="http://schemas.microsoft.com/office/drawing/2010/main" val="0"/>
@@ -2277,7 +2747,7 @@
           <w:b/>
           <w:sz w:val="24"/>
         </w:rPr>
-        <w:t xml:space="preserve">Títulos y </w:t>
+        <w:t>Títulos</w:t>
       </w:r>
       <w:r>
         <w:rPr>
@@ -2285,6 +2755,22 @@
           <w:b/>
           <w:sz w:val="24"/>
         </w:rPr>
+        <w:t xml:space="preserve"> (h2)</w:t>
+      </w:r>
+      <w:r>
+        <w:rPr>
+          <w:rFonts w:ascii="Arial" w:hAnsi="Arial" w:cs="Arial"/>
+          <w:b/>
+          <w:sz w:val="24"/>
+        </w:rPr>
+        <w:t xml:space="preserve"> y </w:t>
+      </w:r>
+      <w:r>
+        <w:rPr>
+          <w:rFonts w:ascii="Arial" w:hAnsi="Arial" w:cs="Arial"/>
+          <w:b/>
+          <w:sz w:val="24"/>
+        </w:rPr>
         <w:t>Subtítulos</w:t>
       </w:r>
       <w:r>
@@ -2293,7 +2779,23 @@
           <w:b/>
           <w:sz w:val="24"/>
         </w:rPr>
+        <w:t xml:space="preserve"> (h3)</w:t>
+      </w:r>
+      <w:r>
+        <w:rPr>
+          <w:rFonts w:ascii="Arial" w:hAnsi="Arial" w:cs="Arial"/>
+          <w:b/>
+          <w:sz w:val="24"/>
+        </w:rPr>
         <w:t>, Cuerpo</w:t>
+      </w:r>
+      <w:r>
+        <w:rPr>
+          <w:rFonts w:ascii="Arial" w:hAnsi="Arial" w:cs="Arial"/>
+          <w:b/>
+          <w:sz w:val="24"/>
+        </w:rPr>
+        <w:t xml:space="preserve"> (p)</w:t>
       </w:r>
       <w:r>
         <w:rPr>
@@ -2335,7 +2837,7 @@
           <w:sz w:val="32"/>
         </w:rPr>
         <w:drawing>
-          <wp:inline distT="0" distB="0" distL="0" distR="0" wp14:anchorId="5F5666C7" wp14:editId="56659B80">
+          <wp:inline distT="0" distB="0" distL="0" distR="0" wp14:anchorId="3C5DC25F" wp14:editId="73F69944">
             <wp:extent cx="2806811" cy="540534"/>
             <wp:effectExtent l="0" t="0" r="0" b="0"/>
             <wp:docPr id="6" name="Imagen 6"/>
@@ -2352,7 +2854,7 @@
                     </pic:cNvPicPr>
                   </pic:nvPicPr>
                   <pic:blipFill>
-                    <a:blip r:embed="rId13" cstate="print">
+                    <a:blip r:embed="rId12" cstate="print">
                       <a:extLst>
                         <a:ext uri="{28A0092B-C50C-407E-A947-70E740481C1C}">
                           <a14:useLocalDpi xmlns:a14="http://schemas.microsoft.com/office/drawing/2010/main" val="0"/>
@@ -2470,7 +2972,7 @@
           <w:szCs w:val="40"/>
         </w:rPr>
       </w:pPr>
-      <w:bookmarkStart w:id="5" w:name="_Toc147848943"/>
+      <w:bookmarkStart w:id="5" w:name="_Toc147920344"/>
       <w:r>
         <w:rPr>
           <w:noProof/>
@@ -2484,8 +2986,8 @@
     </w:p>
     <w:p>
       <w:pPr>
-        <w:pStyle w:val="Ttulo"/>
-        <w:rPr>
+        <w:rPr>
+          <w:rFonts w:ascii="Arial" w:hAnsi="Arial" w:cs="Arial"/>
           <w:noProof/>
         </w:rPr>
       </w:pPr>
@@ -2494,39 +2996,36 @@
           <w:rFonts w:ascii="Arial" w:hAnsi="Arial" w:cs="Arial"/>
           <w:noProof/>
           <w:sz w:val="24"/>
-          <w:szCs w:val="24"/>
-        </w:rPr>
-        <w:t xml:space="preserve">Debido a que para moverse entre las diferentes secciones de la Web se utiliza la barra de navegacion en la parte superior de la pagina, se esta utilizando una </w:t>
+        </w:rPr>
+        <w:t xml:space="preserve">Debido a que para moverse entre las diferentes secciones de la Web se utiliza la barra de navegacion en la parte superior de la pagina, se esta utilizando una "navegación </w:t>
       </w:r>
       <w:r>
         <w:rPr>
           <w:rFonts w:ascii="Arial" w:hAnsi="Arial" w:cs="Arial"/>
           <w:noProof/>
           <w:sz w:val="24"/>
-          <w:szCs w:val="24"/>
-        </w:rPr>
-        <w:t>"navegación de pestañas"</w:t>
+        </w:rPr>
+        <w:t>reticular</w:t>
       </w:r>
       <w:r>
         <w:rPr>
           <w:rFonts w:ascii="Arial" w:hAnsi="Arial" w:cs="Arial"/>
           <w:noProof/>
           <w:sz w:val="24"/>
-          <w:szCs w:val="24"/>
-        </w:rPr>
-        <w:t xml:space="preserve">. La razon por la cual se ha elegido esta sobre otros tipos de navegacion es de hecho porque es el más intuitivo y comodo de usar para los usuarios, abriendo paso a un aprendizaje mucho más rapido de la pagina. Al haber tantas paginas de compras en linea que utilizan este estilo de navegacion, con solo el primer vistazo el usuario sabra bien a donde dirigirse para buscar lo que desea. </w:t>
+        </w:rPr>
+        <w:t xml:space="preserve"> </w:t>
       </w:r>
       <w:r>
         <w:rPr>
           <w:rFonts w:ascii="Arial" w:hAnsi="Arial" w:cs="Arial"/>
           <w:noProof/>
           <w:sz w:val="24"/>
-          <w:szCs w:val="24"/>
-        </w:rPr>
-        <w:t xml:space="preserve"> </w:t>
-      </w:r>
-      <w:r>
-        <w:rPr>
+        </w:rPr>
+        <w:t xml:space="preserve">". La razon por la cual se ha elegido esta sobre otros tipos de navegacion es de hecho porque es el más intuitivo y comodo de usar para los usuarios, abriendo paso a un aprendizaje mucho más rapido de la pagina. Al haber tantas paginas de compras en linea que utilizan este estilo de navegacion, con solo el primer vistazo el usuario sabra bien a donde dirigirse para buscar lo que desea.  </w:t>
+      </w:r>
+      <w:r>
+        <w:rPr>
+          <w:rFonts w:ascii="Arial" w:hAnsi="Arial" w:cs="Arial"/>
           <w:noProof/>
         </w:rPr>
         <w:br w:type="page"/>
@@ -2542,7 +3041,7 @@
           <w:szCs w:val="40"/>
         </w:rPr>
       </w:pPr>
-      <w:bookmarkStart w:id="6" w:name="_Toc147848944"/>
+      <w:bookmarkStart w:id="6" w:name="_Toc147920345"/>
       <w:r>
         <w:rPr>
           <w:noProof/>
@@ -2555,23 +3054,17 @@
       </w:r>
       <w:bookmarkEnd w:id="6"/>
     </w:p>
-    <w:p>
-      <w:pPr>
+    <w:p/>
+    <w:p>
+      <w:r>
         <w:rPr>
           <w:noProof/>
         </w:rPr>
-      </w:pPr>
-    </w:p>
-    <w:p>
-      <w:r>
-        <w:rPr>
-          <w:noProof/>
-        </w:rPr>
         <w:drawing>
-          <wp:inline distT="0" distB="0" distL="0" distR="0" wp14:anchorId="7DB88C36" wp14:editId="62240EA7">
-            <wp:extent cx="5400040" cy="596348"/>
-            <wp:effectExtent l="0" t="0" r="0" b="0"/>
-            <wp:docPr id="1037901021" name="Imagen 1037901021" descr="Interfaz de usuario gráfica, Sitio web&#10;&#10;Descripción generada automáticamente"/>
+          <wp:inline distT="0" distB="0" distL="0" distR="0" wp14:anchorId="2AB5D3BF" wp14:editId="3755177F">
+            <wp:extent cx="5400040" cy="581025"/>
+            <wp:effectExtent l="0" t="0" r="0" b="9525"/>
+            <wp:docPr id="8" name="Imagen 8"/>
             <wp:cNvGraphicFramePr>
               <a:graphicFrameLocks xmlns:a="http://schemas.openxmlformats.org/drawingml/2006/main" noChangeAspect="1"/>
             </wp:cNvGraphicFramePr>
@@ -2579,24 +3072,18 @@
               <a:graphicData uri="http://schemas.openxmlformats.org/drawingml/2006/picture">
                 <pic:pic xmlns:pic="http://schemas.openxmlformats.org/drawingml/2006/picture">
                   <pic:nvPicPr>
-                    <pic:cNvPr id="1623999996" name="Imagen 2" descr="Interfaz de usuario gráfica, Sitio web&#10;&#10;Descripción generada automáticamente"/>
+                    <pic:cNvPr id="1" name=""/>
                     <pic:cNvPicPr/>
                   </pic:nvPicPr>
                   <pic:blipFill rotWithShape="1">
-                    <a:blip r:embed="rId14">
-                      <a:extLst>
-                        <a:ext uri="{28A0092B-C50C-407E-A947-70E740481C1C}">
-                          <a14:useLocalDpi xmlns:a14="http://schemas.microsoft.com/office/drawing/2010/main" val="0"/>
-                        </a:ext>
-                      </a:extLst>
-                    </a:blip>
-                    <a:srcRect b="84508"/>
+                    <a:blip r:embed="rId13"/>
+                    <a:srcRect b="84866"/>
                     <a:stretch/>
                   </pic:blipFill>
                   <pic:spPr bwMode="auto">
                     <a:xfrm>
                       <a:off x="0" y="0"/>
-                      <a:ext cx="5400040" cy="596348"/>
+                      <a:ext cx="5400040" cy="581025"/>
                     </a:xfrm>
                     <a:prstGeom prst="rect">
                       <a:avLst/>
@@ -2748,31 +3235,7 @@
           <w:sz w:val="24"/>
           <w:szCs w:val="24"/>
         </w:rPr>
-        <w:t>c</w:t>
-      </w:r>
-      <w:r>
-        <w:rPr>
-          <w:rFonts w:ascii="Arial" w:hAnsi="Arial" w:cs="Arial"/>
-          <w:sz w:val="24"/>
-          <w:szCs w:val="24"/>
-        </w:rPr>
-        <w:t xml:space="preserve">ielo </w:t>
-      </w:r>
-      <w:r>
-        <w:rPr>
-          <w:rFonts w:ascii="Arial" w:hAnsi="Arial" w:cs="Arial"/>
-          <w:sz w:val="24"/>
-          <w:szCs w:val="24"/>
-        </w:rPr>
-        <w:t>c</w:t>
-      </w:r>
-      <w:r>
-        <w:rPr>
-          <w:rFonts w:ascii="Arial" w:hAnsi="Arial" w:cs="Arial"/>
-          <w:sz w:val="24"/>
-          <w:szCs w:val="24"/>
-        </w:rPr>
-        <w:t>laro</w:t>
+        <w:t>pálido</w:t>
       </w:r>
       <w:r>
         <w:rPr>
@@ -2804,15 +3267,111 @@
           <w:sz w:val="24"/>
           <w:szCs w:val="24"/>
         </w:rPr>
-        <w:t>c</w:t>
-      </w:r>
-      <w:r>
-        <w:rPr>
-          <w:rFonts w:ascii="Arial" w:hAnsi="Arial" w:cs="Arial"/>
-          <w:sz w:val="24"/>
-          <w:szCs w:val="24"/>
-        </w:rPr>
-        <w:t>ielo en caso de que la sesión no este iniciada.</w:t>
+        <w:t xml:space="preserve">cian </w:t>
+      </w:r>
+      <w:r>
+        <w:rPr>
+          <w:rFonts w:ascii="Arial" w:hAnsi="Arial" w:cs="Arial"/>
+          <w:sz w:val="24"/>
+          <w:szCs w:val="24"/>
+        </w:rPr>
+        <w:t xml:space="preserve">en caso de que la sesión no </w:t>
+      </w:r>
+      <w:r>
+        <w:rPr>
+          <w:rFonts w:ascii="Arial" w:hAnsi="Arial" w:cs="Arial"/>
+          <w:sz w:val="24"/>
+          <w:szCs w:val="24"/>
+        </w:rPr>
+        <w:t>esté iniciada</w:t>
+      </w:r>
+      <w:r>
+        <w:rPr>
+          <w:rFonts w:ascii="Arial" w:hAnsi="Arial" w:cs="Arial"/>
+          <w:sz w:val="24"/>
+          <w:szCs w:val="24"/>
+        </w:rPr>
+        <w:t>.</w:t>
+      </w:r>
+    </w:p>
+    <w:p>
+      <w:pPr>
+        <w:jc w:val="both"/>
+        <w:rPr>
+          <w:rFonts w:ascii="Arial" w:hAnsi="Arial" w:cs="Arial"/>
+          <w:sz w:val="24"/>
+          <w:szCs w:val="24"/>
+        </w:rPr>
+      </w:pPr>
+      <w:r>
+        <w:rPr>
+          <w:rFonts w:ascii="Arial" w:hAnsi="Arial" w:cs="Arial"/>
+          <w:sz w:val="24"/>
+          <w:szCs w:val="24"/>
+        </w:rPr>
+        <w:t xml:space="preserve">Suponiendo que el tamaño total de la pagina es de 1200W x 630H, la </w:t>
+      </w:r>
+      <w:proofErr w:type="spellStart"/>
+      <w:r>
+        <w:rPr>
+          <w:rFonts w:ascii="Arial" w:hAnsi="Arial" w:cs="Arial"/>
+          <w:sz w:val="24"/>
+          <w:szCs w:val="24"/>
+        </w:rPr>
+        <w:t>nav</w:t>
+      </w:r>
+      <w:proofErr w:type="spellEnd"/>
+      <w:r>
+        <w:rPr>
+          <w:rFonts w:ascii="Arial" w:hAnsi="Arial" w:cs="Arial"/>
+          <w:sz w:val="24"/>
+          <w:szCs w:val="24"/>
+        </w:rPr>
+        <w:t xml:space="preserve">-bar y el </w:t>
+      </w:r>
+      <w:proofErr w:type="spellStart"/>
+      <w:r>
+        <w:rPr>
+          <w:rFonts w:ascii="Arial" w:hAnsi="Arial" w:cs="Arial"/>
+          <w:sz w:val="24"/>
+          <w:szCs w:val="24"/>
+        </w:rPr>
+        <w:t>footer</w:t>
+      </w:r>
+      <w:proofErr w:type="spellEnd"/>
+      <w:r>
+        <w:rPr>
+          <w:rFonts w:ascii="Arial" w:hAnsi="Arial" w:cs="Arial"/>
+          <w:sz w:val="24"/>
+          <w:szCs w:val="24"/>
+        </w:rPr>
+        <w:t xml:space="preserve"> tendrían un tamaño de 1200W x 115H, dejando un espacio de navegación de 1200W x 400H. </w:t>
+      </w:r>
+    </w:p>
+    <w:p>
+      <w:pPr>
+        <w:jc w:val="both"/>
+        <w:rPr>
+          <w:rFonts w:ascii="Arial" w:hAnsi="Arial" w:cs="Arial"/>
+          <w:sz w:val="24"/>
+          <w:szCs w:val="24"/>
+        </w:rPr>
+      </w:pPr>
+      <w:r>
+        <w:rPr>
+          <w:rFonts w:ascii="Arial" w:hAnsi="Arial" w:cs="Arial"/>
+          <w:sz w:val="24"/>
+          <w:szCs w:val="24"/>
+        </w:rPr>
+        <w:t>El logo tendría un tamaño de 120W x 115H</w:t>
+      </w:r>
+      <w:r>
+        <w:rPr>
+          <w:rFonts w:ascii="Arial" w:hAnsi="Arial" w:cs="Arial"/>
+          <w:sz w:val="24"/>
+          <w:szCs w:val="24"/>
+        </w:rPr>
+        <w:t>, el resto de botones estarían distribuidos a 260W x 115H.</w:t>
       </w:r>
     </w:p>
     <w:p>
@@ -2821,10 +3380,10 @@
           <w:noProof/>
         </w:rPr>
         <w:drawing>
-          <wp:inline distT="0" distB="0" distL="0" distR="0" wp14:anchorId="1F1283E0" wp14:editId="2D20EA35">
-            <wp:extent cx="5400040" cy="589335"/>
-            <wp:effectExtent l="0" t="0" r="0" b="1270"/>
-            <wp:docPr id="1623999996" name="Imagen 2" descr="Interfaz de usuario gráfica, Sitio web&#10;&#10;Descripción generada automáticamente"/>
+          <wp:inline distT="0" distB="0" distL="0" distR="0" wp14:anchorId="1ED5153F" wp14:editId="0C56ED93">
+            <wp:extent cx="5400040" cy="591185"/>
+            <wp:effectExtent l="0" t="0" r="0" b="0"/>
+            <wp:docPr id="9" name="Imagen 9"/>
             <wp:cNvGraphicFramePr>
               <a:graphicFrameLocks xmlns:a="http://schemas.openxmlformats.org/drawingml/2006/main" noChangeAspect="1"/>
             </wp:cNvGraphicFramePr>
@@ -2832,24 +3391,18 @@
               <a:graphicData uri="http://schemas.openxmlformats.org/drawingml/2006/picture">
                 <pic:pic xmlns:pic="http://schemas.openxmlformats.org/drawingml/2006/picture">
                   <pic:nvPicPr>
-                    <pic:cNvPr id="1623999996" name="Imagen 2" descr="Interfaz de usuario gráfica, Sitio web&#10;&#10;Descripción generada automáticamente"/>
+                    <pic:cNvPr id="1" name=""/>
                     <pic:cNvPicPr/>
                   </pic:nvPicPr>
                   <pic:blipFill rotWithShape="1">
-                    <a:blip r:embed="rId14">
-                      <a:extLst>
-                        <a:ext uri="{28A0092B-C50C-407E-A947-70E740481C1C}">
-                          <a14:useLocalDpi xmlns:a14="http://schemas.microsoft.com/office/drawing/2010/main" val="0"/>
-                        </a:ext>
-                      </a:extLst>
-                    </a:blip>
-                    <a:srcRect t="84690"/>
+                    <a:blip r:embed="rId13"/>
+                    <a:srcRect t="84601"/>
                     <a:stretch/>
                   </pic:blipFill>
                   <pic:spPr bwMode="auto">
                     <a:xfrm>
                       <a:off x="0" y="0"/>
-                      <a:ext cx="5400040" cy="589335"/>
+                      <a:ext cx="5400040" cy="591185"/>
                     </a:xfrm>
                     <a:prstGeom prst="rect">
                       <a:avLst/>
@@ -2910,7 +3463,49 @@
           <w:sz w:val="24"/>
           <w:szCs w:val="24"/>
         </w:rPr>
-        <w:t xml:space="preserve"> de la pagina sigue un patrón de diseño similar con el mismo azul que la barra de navegación, dando la sensación de fin de página, teniendo en esta la información de contacto sobre el negocio. </w:t>
+        <w:t xml:space="preserve"> de la </w:t>
+      </w:r>
+      <w:r>
+        <w:rPr>
+          <w:rFonts w:ascii="Arial" w:hAnsi="Arial" w:cs="Arial"/>
+          <w:sz w:val="24"/>
+          <w:szCs w:val="24"/>
+        </w:rPr>
+        <w:t>página</w:t>
+      </w:r>
+      <w:r>
+        <w:rPr>
+          <w:rFonts w:ascii="Arial" w:hAnsi="Arial" w:cs="Arial"/>
+          <w:sz w:val="24"/>
+          <w:szCs w:val="24"/>
+        </w:rPr>
+        <w:t xml:space="preserve"> sigue un patrón de diseño similar con el mismo azul que la barra de navegación, dando la sensación de fin de página, teniendo en esta la información de contacto sobre el negocio. </w:t>
+      </w:r>
+      <w:r>
+        <w:rPr>
+          <w:rFonts w:ascii="Arial" w:hAnsi="Arial" w:cs="Arial"/>
+          <w:sz w:val="24"/>
+          <w:szCs w:val="24"/>
+        </w:rPr>
+        <w:t xml:space="preserve">En el </w:t>
+      </w:r>
+      <w:proofErr w:type="spellStart"/>
+      <w:r>
+        <w:rPr>
+          <w:rFonts w:ascii="Arial" w:hAnsi="Arial" w:cs="Arial"/>
+          <w:sz w:val="24"/>
+          <w:szCs w:val="24"/>
+        </w:rPr>
+        <w:t>footer</w:t>
+      </w:r>
+      <w:proofErr w:type="spellEnd"/>
+      <w:r>
+        <w:rPr>
+          <w:rFonts w:ascii="Arial" w:hAnsi="Arial" w:cs="Arial"/>
+          <w:sz w:val="24"/>
+          <w:szCs w:val="24"/>
+        </w:rPr>
+        <w:t xml:space="preserve"> tiene los elementos centrados en la barra. </w:t>
       </w:r>
     </w:p>
     <w:p>
@@ -2929,10 +3524,10 @@
         </w:rPr>
         <w:lastRenderedPageBreak/>
         <w:drawing>
-          <wp:inline distT="0" distB="0" distL="0" distR="0" wp14:anchorId="64F6F219" wp14:editId="2A87C196">
-            <wp:extent cx="5400040" cy="3849370"/>
-            <wp:effectExtent l="0" t="0" r="0" b="0"/>
-            <wp:docPr id="402498440" name="Imagen 402498440" descr="Interfaz de usuario gráfica, Sitio web&#10;&#10;Descripción generada automáticamente"/>
+          <wp:inline distT="0" distB="0" distL="0" distR="0" wp14:anchorId="3FAAF323" wp14:editId="3C660D60">
+            <wp:extent cx="5400040" cy="3839210"/>
+            <wp:effectExtent l="0" t="0" r="0" b="8890"/>
+            <wp:docPr id="1" name="Imagen 1"/>
             <wp:cNvGraphicFramePr>
               <a:graphicFrameLocks xmlns:a="http://schemas.openxmlformats.org/drawingml/2006/main" noChangeAspect="1"/>
             </wp:cNvGraphicFramePr>
@@ -2940,17 +3535,11 @@
               <a:graphicData uri="http://schemas.openxmlformats.org/drawingml/2006/picture">
                 <pic:pic xmlns:pic="http://schemas.openxmlformats.org/drawingml/2006/picture">
                   <pic:nvPicPr>
-                    <pic:cNvPr id="1623999996" name="Imagen 2" descr="Interfaz de usuario gráfica, Sitio web&#10;&#10;Descripción generada automáticamente"/>
+                    <pic:cNvPr id="1" name=""/>
                     <pic:cNvPicPr/>
                   </pic:nvPicPr>
                   <pic:blipFill>
-                    <a:blip r:embed="rId14">
-                      <a:extLst>
-                        <a:ext uri="{28A0092B-C50C-407E-A947-70E740481C1C}">
-                          <a14:useLocalDpi xmlns:a14="http://schemas.microsoft.com/office/drawing/2010/main" val="0"/>
-                        </a:ext>
-                      </a:extLst>
-                    </a:blip>
+                    <a:blip r:embed="rId13"/>
                     <a:stretch>
                       <a:fillRect/>
                     </a:stretch>
@@ -2958,7 +3547,7 @@
                   <pic:spPr>
                     <a:xfrm>
                       <a:off x="0" y="0"/>
-                      <a:ext cx="5400040" cy="3849370"/>
+                      <a:ext cx="5400040" cy="3839210"/>
                     </a:xfrm>
                     <a:prstGeom prst="rect">
                       <a:avLst/>
@@ -2986,7 +3575,39 @@
           <w:sz w:val="24"/>
           <w:szCs w:val="24"/>
         </w:rPr>
-        <w:t xml:space="preserve">Para la pagina de inicio se ha planteado el uso de una ventana en la que se pasen un carrusel de imágenes con los productos más novedosos o las ofertas más recientes, al acercar el ratón a esta, la imagen perdería cierta opacidad y una pequeña pestaña para acceder a la pagina del producto en cuestión se levantaría. Esta pagina tiene como color predominante el azul pálido que contrasta con el azul oscuro de la barra de navegación y el </w:t>
+        <w:t>Para la pagina de inicio se ha planteado el uso de una ventana en la que se pasen un carrusel de imágenes con los productos más novedosos o las ofertas más recientes, al acercar el ratón a esta, la imagen perdería cierta opacidad y una pequeña pestaña para acceder a la pagina del producto en cuestión se levantaría.</w:t>
+      </w:r>
+      <w:r>
+        <w:rPr>
+          <w:rFonts w:ascii="Arial" w:hAnsi="Arial" w:cs="Arial"/>
+          <w:sz w:val="24"/>
+          <w:szCs w:val="24"/>
+        </w:rPr>
+        <w:t xml:space="preserve"> </w:t>
+      </w:r>
+      <w:r>
+        <w:rPr>
+          <w:rFonts w:ascii="Arial" w:hAnsi="Arial" w:cs="Arial"/>
+          <w:sz w:val="24"/>
+          <w:szCs w:val="24"/>
+        </w:rPr>
+        <w:t xml:space="preserve">Esta </w:t>
+      </w:r>
+      <w:r>
+        <w:rPr>
+          <w:rFonts w:ascii="Arial" w:hAnsi="Arial" w:cs="Arial"/>
+          <w:sz w:val="24"/>
+          <w:szCs w:val="24"/>
+        </w:rPr>
+        <w:t>página</w:t>
+      </w:r>
+      <w:r>
+        <w:rPr>
+          <w:rFonts w:ascii="Arial" w:hAnsi="Arial" w:cs="Arial"/>
+          <w:sz w:val="24"/>
+          <w:szCs w:val="24"/>
+        </w:rPr>
+        <w:t xml:space="preserve"> tiene como color predominante el azul pálido que contrasta con el azul oscuro de la barra de navegación y el </w:t>
       </w:r>
       <w:proofErr w:type="spellStart"/>
       <w:r>
@@ -3006,6 +3627,55 @@
         </w:rPr>
         <w:t xml:space="preserve">. El cliente aún no ha decidido si se decantara por un color plano o un fondo con pequeñas figuras de un tono que complemente el azul pálido. </w:t>
       </w:r>
+    </w:p>
+    <w:p>
+      <w:pPr>
+        <w:jc w:val="both"/>
+        <w:rPr>
+          <w:rFonts w:ascii="Arial" w:hAnsi="Arial" w:cs="Arial"/>
+          <w:sz w:val="24"/>
+          <w:szCs w:val="24"/>
+        </w:rPr>
+      </w:pPr>
+      <w:r>
+        <w:rPr>
+          <w:rFonts w:ascii="Arial" w:hAnsi="Arial" w:cs="Arial"/>
+          <w:sz w:val="24"/>
+          <w:szCs w:val="24"/>
+        </w:rPr>
+        <w:t xml:space="preserve">La ventana estaría ubicada en centro de la navegación, ocupando </w:t>
+      </w:r>
+      <w:r>
+        <w:rPr>
+          <w:rFonts w:ascii="Arial" w:hAnsi="Arial" w:cs="Arial"/>
+          <w:sz w:val="24"/>
+          <w:szCs w:val="24"/>
+        </w:rPr>
+        <w:t>10</w:t>
+      </w:r>
+      <w:r>
+        <w:rPr>
+          <w:rFonts w:ascii="Arial" w:hAnsi="Arial" w:cs="Arial"/>
+          <w:sz w:val="24"/>
+          <w:szCs w:val="24"/>
+        </w:rPr>
+        <w:t>00W x 300H</w:t>
+      </w:r>
+      <w:r>
+        <w:rPr>
+          <w:rFonts w:ascii="Arial" w:hAnsi="Arial" w:cs="Arial"/>
+          <w:sz w:val="24"/>
+          <w:szCs w:val="24"/>
+        </w:rPr>
+        <w:t>.</w:t>
+      </w:r>
+    </w:p>
+    <w:p>
+      <w:pPr>
+        <w:rPr>
+          <w:noProof/>
+        </w:rPr>
+      </w:pPr>
     </w:p>
     <w:p>
       <w:r>
@@ -3014,10 +3684,18 @@
         </w:rPr>
         <w:lastRenderedPageBreak/>
         <w:drawing>
-          <wp:inline distT="0" distB="0" distL="0" distR="0" wp14:anchorId="7805CC42" wp14:editId="7D4582EC">
-            <wp:extent cx="5400040" cy="3842385"/>
-            <wp:effectExtent l="0" t="0" r="0" b="5715"/>
-            <wp:docPr id="1241638194" name="Imagen 3" descr="Interfaz de usuario gráfica, Sitio web&#10;&#10;Descripción generada automáticamente"/>
+          <wp:anchor distT="0" distB="0" distL="114300" distR="114300" simplePos="0" relativeHeight="251664384" behindDoc="1" locked="0" layoutInCell="1" allowOverlap="1" wp14:anchorId="46356128" wp14:editId="2007D195">
+            <wp:simplePos x="0" y="0"/>
+            <wp:positionH relativeFrom="margin">
+              <wp:align>right</wp:align>
+            </wp:positionH>
+            <wp:positionV relativeFrom="paragraph">
+              <wp:posOffset>0</wp:posOffset>
+            </wp:positionV>
+            <wp:extent cx="5400040" cy="581025"/>
+            <wp:effectExtent l="0" t="0" r="0" b="9525"/>
+            <wp:wrapTopAndBottom/>
+            <wp:docPr id="12" name="Imagen 12"/>
             <wp:cNvGraphicFramePr>
               <a:graphicFrameLocks xmlns:a="http://schemas.openxmlformats.org/drawingml/2006/main" noChangeAspect="1"/>
             </wp:cNvGraphicFramePr>
@@ -3025,202 +3703,52 @@
               <a:graphicData uri="http://schemas.openxmlformats.org/drawingml/2006/picture">
                 <pic:pic xmlns:pic="http://schemas.openxmlformats.org/drawingml/2006/picture">
                   <pic:nvPicPr>
-                    <pic:cNvPr id="1241638194" name="Imagen 3" descr="Interfaz de usuario gráfica, Sitio web&#10;&#10;Descripción generada automáticamente"/>
+                    <pic:cNvPr id="1" name=""/>
                     <pic:cNvPicPr/>
                   </pic:nvPicPr>
-                  <pic:blipFill>
-                    <a:blip r:embed="rId15">
+                  <pic:blipFill rotWithShape="1">
+                    <a:blip r:embed="rId13">
                       <a:extLst>
                         <a:ext uri="{28A0092B-C50C-407E-A947-70E740481C1C}">
                           <a14:useLocalDpi xmlns:a14="http://schemas.microsoft.com/office/drawing/2010/main" val="0"/>
                         </a:ext>
                       </a:extLst>
                     </a:blip>
-                    <a:stretch>
-                      <a:fillRect/>
-                    </a:stretch>
+                    <a:srcRect b="84866"/>
+                    <a:stretch/>
                   </pic:blipFill>
-                  <pic:spPr>
+                  <pic:spPr bwMode="auto">
                     <a:xfrm>
                       <a:off x="0" y="0"/>
-                      <a:ext cx="5400040" cy="3842385"/>
+                      <a:ext cx="5400040" cy="581025"/>
                     </a:xfrm>
                     <a:prstGeom prst="rect">
                       <a:avLst/>
                     </a:prstGeom>
+                    <a:ln>
+                      <a:noFill/>
+                    </a:ln>
+                    <a:extLst>
+                      <a:ext uri="{53640926-AAD7-44D8-BBD7-CCE9431645EC}">
+                        <a14:shadowObscured xmlns:a14="http://schemas.microsoft.com/office/drawing/2010/main"/>
+                      </a:ext>
+                    </a:extLst>
                   </pic:spPr>
                 </pic:pic>
               </a:graphicData>
             </a:graphic>
-          </wp:inline>
+          </wp:anchor>
         </w:drawing>
       </w:r>
-    </w:p>
-    <w:p>
-      <w:pPr>
-        <w:jc w:val="both"/>
-        <w:rPr>
-          <w:rFonts w:ascii="Arial" w:hAnsi="Arial" w:cs="Arial"/>
-          <w:sz w:val="24"/>
-          <w:szCs w:val="24"/>
-        </w:rPr>
-      </w:pPr>
-      <w:r>
-        <w:rPr>
-          <w:rFonts w:ascii="Arial" w:hAnsi="Arial" w:cs="Arial"/>
-          <w:sz w:val="24"/>
-          <w:szCs w:val="24"/>
-        </w:rPr>
-        <w:t>La pagina de “</w:t>
-      </w:r>
-      <w:proofErr w:type="spellStart"/>
-      <w:r>
-        <w:rPr>
-          <w:rFonts w:ascii="Arial" w:hAnsi="Arial" w:cs="Arial"/>
-          <w:sz w:val="24"/>
-          <w:szCs w:val="24"/>
-        </w:rPr>
-        <w:t>Decks</w:t>
-      </w:r>
-      <w:proofErr w:type="spellEnd"/>
-      <w:r>
-        <w:rPr>
-          <w:rFonts w:ascii="Arial" w:hAnsi="Arial" w:cs="Arial"/>
-          <w:sz w:val="24"/>
-          <w:szCs w:val="24"/>
-        </w:rPr>
-        <w:t>” cuenta con dos apartados, la primera parte y que ocupa menos espacio en la pagina es la barra de búsqueda y los filtros predeterminados ofrecidos por la tienda, esta parte mantiene el fondo a</w:t>
-      </w:r>
-      <w:r>
-        <w:rPr>
-          <w:rFonts w:ascii="Arial" w:hAnsi="Arial" w:cs="Arial"/>
-          <w:sz w:val="24"/>
-          <w:szCs w:val="24"/>
-        </w:rPr>
-        <w:t xml:space="preserve">zul </w:t>
-      </w:r>
-      <w:r>
-        <w:rPr>
-          <w:rFonts w:ascii="Arial" w:hAnsi="Arial" w:cs="Arial"/>
-          <w:sz w:val="24"/>
-          <w:szCs w:val="24"/>
-        </w:rPr>
-        <w:t>p</w:t>
-      </w:r>
-      <w:r>
-        <w:rPr>
-          <w:rFonts w:ascii="Arial" w:hAnsi="Arial" w:cs="Arial"/>
-          <w:sz w:val="24"/>
-          <w:szCs w:val="24"/>
-        </w:rPr>
-        <w:t>álido</w:t>
-      </w:r>
-      <w:r>
-        <w:rPr>
-          <w:rFonts w:ascii="Arial" w:hAnsi="Arial" w:cs="Arial"/>
-          <w:sz w:val="24"/>
-          <w:szCs w:val="24"/>
-        </w:rPr>
-        <w:t xml:space="preserve">, mientras que los botones de filtro </w:t>
-      </w:r>
-      <w:r>
-        <w:rPr>
-          <w:rFonts w:ascii="Arial" w:hAnsi="Arial" w:cs="Arial"/>
-          <w:sz w:val="24"/>
-          <w:szCs w:val="24"/>
-        </w:rPr>
-        <w:t>tienen</w:t>
-      </w:r>
-      <w:r>
-        <w:rPr>
-          <w:rFonts w:ascii="Arial" w:hAnsi="Arial" w:cs="Arial"/>
-          <w:sz w:val="24"/>
-          <w:szCs w:val="24"/>
-        </w:rPr>
-        <w:t xml:space="preserve"> un color azul cian</w:t>
-      </w:r>
-      <w:r>
-        <w:rPr>
-          <w:rFonts w:ascii="Arial" w:hAnsi="Arial" w:cs="Arial"/>
-          <w:sz w:val="24"/>
-          <w:szCs w:val="24"/>
-        </w:rPr>
-        <w:t xml:space="preserve"> y letras blancas que destacan</w:t>
-      </w:r>
-      <w:r>
-        <w:rPr>
-          <w:rFonts w:ascii="Arial" w:hAnsi="Arial" w:cs="Arial"/>
-          <w:sz w:val="24"/>
-          <w:szCs w:val="24"/>
-        </w:rPr>
-        <w:t xml:space="preserve"> sobre el fondo. En el apartado donde están listados los productos se ha decidido que los rótulos de los precios </w:t>
-      </w:r>
-      <w:r>
-        <w:rPr>
-          <w:rFonts w:ascii="Arial" w:hAnsi="Arial" w:cs="Arial"/>
-          <w:sz w:val="24"/>
-          <w:szCs w:val="24"/>
-        </w:rPr>
-        <w:t xml:space="preserve">usen el mismo color azul marino profundo de la barra de navegación y el </w:t>
-      </w:r>
-      <w:proofErr w:type="spellStart"/>
-      <w:r>
-        <w:rPr>
-          <w:rFonts w:ascii="Arial" w:hAnsi="Arial" w:cs="Arial"/>
-          <w:sz w:val="24"/>
-          <w:szCs w:val="24"/>
-        </w:rPr>
-        <w:t>footer</w:t>
-      </w:r>
-      <w:proofErr w:type="spellEnd"/>
-      <w:r>
-        <w:rPr>
-          <w:rFonts w:ascii="Arial" w:hAnsi="Arial" w:cs="Arial"/>
-          <w:sz w:val="24"/>
-          <w:szCs w:val="24"/>
-        </w:rPr>
-        <w:t xml:space="preserve"> ya que contrasta con el color blanco del fondo. El cliente también ha comentado que al rebajar el precio por una oferta el rotulo del precio se volverá de un azul grisáceo, haciéndose más pequeño y apareciendo tachado, mientras que el precio nuevo aparecerá de frente como si fuese el precio habitual del producto. </w:t>
-      </w:r>
-    </w:p>
-    <w:p>
-      <w:pPr>
-        <w:rPr>
-          <w:rFonts w:ascii="Arial" w:hAnsi="Arial" w:cs="Arial"/>
-          <w:sz w:val="24"/>
-          <w:szCs w:val="24"/>
-        </w:rPr>
-      </w:pPr>
-      <w:r>
-        <w:rPr>
-          <w:rFonts w:ascii="Arial" w:hAnsi="Arial" w:cs="Arial"/>
-          <w:sz w:val="24"/>
-          <w:szCs w:val="24"/>
-        </w:rPr>
-        <w:br w:type="page"/>
-      </w:r>
-    </w:p>
-    <w:p>
-      <w:pPr>
-        <w:jc w:val="both"/>
-        <w:rPr>
-          <w:rFonts w:ascii="Arial" w:hAnsi="Arial" w:cs="Arial"/>
-          <w:sz w:val="24"/>
-          <w:szCs w:val="24"/>
-        </w:rPr>
-      </w:pPr>
-      <w:r>
-        <w:rPr>
-          <w:rFonts w:ascii="Arial" w:hAnsi="Arial" w:cs="Arial"/>
+      <w:r>
+        <w:rPr>
           <w:noProof/>
-          <w:sz w:val="24"/>
-          <w:szCs w:val="24"/>
-        </w:rPr>
-        <w:lastRenderedPageBreak/>
+        </w:rPr>
         <w:drawing>
-          <wp:inline distT="0" distB="0" distL="0" distR="0" wp14:anchorId="25A20B5B" wp14:editId="12F459CD">
-            <wp:extent cx="5398770" cy="3803650"/>
-            <wp:effectExtent l="0" t="0" r="0" b="6350"/>
-            <wp:docPr id="1023191813" name="Imagen 4"/>
+          <wp:inline distT="0" distB="0" distL="0" distR="0" wp14:anchorId="6724A5CA" wp14:editId="40F9BEF0">
+            <wp:extent cx="5400040" cy="3245485"/>
+            <wp:effectExtent l="0" t="0" r="0" b="0"/>
+            <wp:docPr id="10" name="Imagen 10"/>
             <wp:cNvGraphicFramePr>
               <a:graphicFrameLocks xmlns:a="http://schemas.openxmlformats.org/drawingml/2006/main" noChangeAspect="1"/>
             </wp:cNvGraphicFramePr>
@@ -3228,36 +3756,374 @@
               <a:graphicData uri="http://schemas.openxmlformats.org/drawingml/2006/picture">
                 <pic:pic xmlns:pic="http://schemas.openxmlformats.org/drawingml/2006/picture">
                   <pic:nvPicPr>
-                    <pic:cNvPr id="0" name="Picture 2"/>
-                    <pic:cNvPicPr>
-                      <a:picLocks noChangeAspect="1" noChangeArrowheads="1"/>
-                    </pic:cNvPicPr>
+                    <pic:cNvPr id="1" name=""/>
+                    <pic:cNvPicPr/>
                   </pic:nvPicPr>
-                  <pic:blipFill>
-                    <a:blip r:embed="rId16">
+                  <pic:blipFill rotWithShape="1">
+                    <a:blip r:embed="rId14"/>
+                    <a:srcRect t="15395"/>
+                    <a:stretch/>
+                  </pic:blipFill>
+                  <pic:spPr bwMode="auto">
+                    <a:xfrm>
+                      <a:off x="0" y="0"/>
+                      <a:ext cx="5400040" cy="3245485"/>
+                    </a:xfrm>
+                    <a:prstGeom prst="rect">
+                      <a:avLst/>
+                    </a:prstGeom>
+                    <a:ln>
+                      <a:noFill/>
+                    </a:ln>
+                    <a:extLst>
+                      <a:ext uri="{53640926-AAD7-44D8-BBD7-CCE9431645EC}">
+                        <a14:shadowObscured xmlns:a14="http://schemas.microsoft.com/office/drawing/2010/main"/>
+                      </a:ext>
+                    </a:extLst>
+                  </pic:spPr>
+                </pic:pic>
+              </a:graphicData>
+            </a:graphic>
+          </wp:inline>
+        </w:drawing>
+      </w:r>
+    </w:p>
+    <w:p>
+      <w:pPr>
+        <w:jc w:val="both"/>
+        <w:rPr>
+          <w:rFonts w:ascii="Arial" w:hAnsi="Arial" w:cs="Arial"/>
+          <w:sz w:val="24"/>
+          <w:szCs w:val="24"/>
+        </w:rPr>
+      </w:pPr>
+      <w:r>
+        <w:rPr>
+          <w:rFonts w:ascii="Arial" w:hAnsi="Arial" w:cs="Arial"/>
+          <w:sz w:val="24"/>
+          <w:szCs w:val="24"/>
+        </w:rPr>
+        <w:t xml:space="preserve">La </w:t>
+      </w:r>
+      <w:r>
+        <w:rPr>
+          <w:rFonts w:ascii="Arial" w:hAnsi="Arial" w:cs="Arial"/>
+          <w:sz w:val="24"/>
+          <w:szCs w:val="24"/>
+        </w:rPr>
+        <w:t>página</w:t>
+      </w:r>
+      <w:r>
+        <w:rPr>
+          <w:rFonts w:ascii="Arial" w:hAnsi="Arial" w:cs="Arial"/>
+          <w:sz w:val="24"/>
+          <w:szCs w:val="24"/>
+        </w:rPr>
+        <w:t xml:space="preserve"> de “</w:t>
+      </w:r>
+      <w:proofErr w:type="spellStart"/>
+      <w:r>
+        <w:rPr>
+          <w:rFonts w:ascii="Arial" w:hAnsi="Arial" w:cs="Arial"/>
+          <w:sz w:val="24"/>
+          <w:szCs w:val="24"/>
+        </w:rPr>
+        <w:t>Decks</w:t>
+      </w:r>
+      <w:proofErr w:type="spellEnd"/>
+      <w:r>
+        <w:rPr>
+          <w:rFonts w:ascii="Arial" w:hAnsi="Arial" w:cs="Arial"/>
+          <w:sz w:val="24"/>
+          <w:szCs w:val="24"/>
+        </w:rPr>
+        <w:t xml:space="preserve">” cuenta con dos apartados, la primera parte y que ocupa menos espacio en la pagina es la barra de búsqueda y los filtros predeterminados ofrecidos por la tienda, esta parte mantiene el fondo azul pálido, mientras que los botones de filtro </w:t>
+      </w:r>
+      <w:r>
+        <w:rPr>
+          <w:rFonts w:ascii="Arial" w:hAnsi="Arial" w:cs="Arial"/>
+          <w:sz w:val="24"/>
+          <w:szCs w:val="24"/>
+        </w:rPr>
+        <w:t>tienen</w:t>
+      </w:r>
+      <w:r>
+        <w:rPr>
+          <w:rFonts w:ascii="Arial" w:hAnsi="Arial" w:cs="Arial"/>
+          <w:sz w:val="24"/>
+          <w:szCs w:val="24"/>
+        </w:rPr>
+        <w:t xml:space="preserve"> un color azul cian</w:t>
+      </w:r>
+      <w:r>
+        <w:rPr>
+          <w:rFonts w:ascii="Arial" w:hAnsi="Arial" w:cs="Arial"/>
+          <w:sz w:val="24"/>
+          <w:szCs w:val="24"/>
+        </w:rPr>
+        <w:t xml:space="preserve"> y letras blancas que destacan</w:t>
+      </w:r>
+      <w:r>
+        <w:rPr>
+          <w:rFonts w:ascii="Arial" w:hAnsi="Arial" w:cs="Arial"/>
+          <w:sz w:val="24"/>
+          <w:szCs w:val="24"/>
+        </w:rPr>
+        <w:t xml:space="preserve"> sobre el fondo. </w:t>
+      </w:r>
+    </w:p>
+    <w:p>
+      <w:pPr>
+        <w:jc w:val="both"/>
+        <w:rPr>
+          <w:rFonts w:ascii="Arial" w:hAnsi="Arial" w:cs="Arial"/>
+          <w:sz w:val="24"/>
+          <w:szCs w:val="24"/>
+        </w:rPr>
+      </w:pPr>
+      <w:r>
+        <w:rPr>
+          <w:rFonts w:ascii="Arial" w:hAnsi="Arial" w:cs="Arial"/>
+          <w:sz w:val="24"/>
+          <w:szCs w:val="24"/>
+        </w:rPr>
+        <w:t xml:space="preserve">En el apartado donde están listados los productos se ha decidido que los rótulos de los precios </w:t>
+      </w:r>
+      <w:r>
+        <w:rPr>
+          <w:rFonts w:ascii="Arial" w:hAnsi="Arial" w:cs="Arial"/>
+          <w:sz w:val="24"/>
+          <w:szCs w:val="24"/>
+        </w:rPr>
+        <w:t xml:space="preserve">usen el mismo color azul marino profundo de la barra de navegación y el </w:t>
+      </w:r>
+      <w:proofErr w:type="spellStart"/>
+      <w:r>
+        <w:rPr>
+          <w:rFonts w:ascii="Arial" w:hAnsi="Arial" w:cs="Arial"/>
+          <w:sz w:val="24"/>
+          <w:szCs w:val="24"/>
+        </w:rPr>
+        <w:t>footer</w:t>
+      </w:r>
+      <w:proofErr w:type="spellEnd"/>
+      <w:r>
+        <w:rPr>
+          <w:rFonts w:ascii="Arial" w:hAnsi="Arial" w:cs="Arial"/>
+          <w:sz w:val="24"/>
+          <w:szCs w:val="24"/>
+        </w:rPr>
+        <w:t xml:space="preserve"> ya que contrasta con el color blanco del fondo. </w:t>
+      </w:r>
+    </w:p>
+    <w:p>
+      <w:pPr>
+        <w:jc w:val="both"/>
+        <w:rPr>
+          <w:rFonts w:ascii="Arial" w:hAnsi="Arial" w:cs="Arial"/>
+          <w:sz w:val="24"/>
+          <w:szCs w:val="24"/>
+        </w:rPr>
+      </w:pPr>
+      <w:r>
+        <w:rPr>
+          <w:rFonts w:ascii="Arial" w:hAnsi="Arial" w:cs="Arial"/>
+          <w:sz w:val="24"/>
+          <w:szCs w:val="24"/>
+        </w:rPr>
+        <w:t xml:space="preserve">El cliente también ha comentado que al rebajar el precio por una oferta el rotulo del precio se volverá de un azul grisáceo, haciéndose más pequeño y apareciendo tachado, mientras que el precio nuevo aparecerá de frente como si fuese el precio habitual del producto. </w:t>
+      </w:r>
+    </w:p>
+    <w:p>
+      <w:pPr>
+        <w:jc w:val="both"/>
+        <w:rPr>
+          <w:rFonts w:ascii="Arial" w:hAnsi="Arial" w:cs="Arial"/>
+          <w:sz w:val="24"/>
+          <w:szCs w:val="24"/>
+        </w:rPr>
+      </w:pPr>
+      <w:r>
+        <w:rPr>
+          <w:rFonts w:ascii="Arial" w:hAnsi="Arial" w:cs="Arial"/>
+          <w:sz w:val="24"/>
+          <w:szCs w:val="24"/>
+        </w:rPr>
+        <w:t xml:space="preserve">El </w:t>
+      </w:r>
+      <w:proofErr w:type="spellStart"/>
+      <w:r>
+        <w:rPr>
+          <w:rFonts w:ascii="Arial" w:hAnsi="Arial" w:cs="Arial"/>
+          <w:sz w:val="24"/>
+          <w:szCs w:val="24"/>
+        </w:rPr>
+        <w:t>Menu</w:t>
+      </w:r>
+      <w:proofErr w:type="spellEnd"/>
+      <w:r>
+        <w:rPr>
+          <w:rFonts w:ascii="Arial" w:hAnsi="Arial" w:cs="Arial"/>
+          <w:sz w:val="24"/>
+          <w:szCs w:val="24"/>
+        </w:rPr>
+        <w:t xml:space="preserve"> de filtros ocuparía un espacio en pantalla de 400W x 400H. </w:t>
+      </w:r>
+    </w:p>
+    <w:p>
+      <w:pPr>
+        <w:jc w:val="both"/>
+        <w:rPr>
+          <w:rFonts w:ascii="Arial" w:hAnsi="Arial" w:cs="Arial"/>
+          <w:sz w:val="24"/>
+          <w:szCs w:val="24"/>
+        </w:rPr>
+      </w:pPr>
+      <w:r>
+        <w:rPr>
+          <w:rFonts w:ascii="Arial" w:hAnsi="Arial" w:cs="Arial"/>
+          <w:sz w:val="24"/>
+          <w:szCs w:val="24"/>
+        </w:rPr>
+        <w:t>Cada elemento (foto) de la lista estaría a 120W x 200H de tamaño.</w:t>
+      </w:r>
+    </w:p>
+    <w:p>
+      <w:pPr>
+        <w:rPr>
+          <w:rFonts w:ascii="Arial" w:hAnsi="Arial" w:cs="Arial"/>
+          <w:sz w:val="24"/>
+          <w:szCs w:val="24"/>
+        </w:rPr>
+      </w:pPr>
+      <w:r>
+        <w:rPr>
+          <w:rFonts w:ascii="Arial" w:hAnsi="Arial" w:cs="Arial"/>
+          <w:sz w:val="24"/>
+          <w:szCs w:val="24"/>
+        </w:rPr>
+        <w:br w:type="page"/>
+      </w:r>
+    </w:p>
+    <w:p>
+      <w:pPr>
+        <w:jc w:val="both"/>
+        <w:rPr>
+          <w:noProof/>
+        </w:rPr>
+      </w:pPr>
+      <w:r>
+        <w:rPr>
+          <w:noProof/>
+        </w:rPr>
+        <w:lastRenderedPageBreak/>
+        <w:drawing>
+          <wp:anchor distT="0" distB="0" distL="114300" distR="114300" simplePos="0" relativeHeight="251666432" behindDoc="1" locked="0" layoutInCell="1" allowOverlap="1" wp14:anchorId="3CAA8D11" wp14:editId="75F28B9B">
+            <wp:simplePos x="0" y="0"/>
+            <wp:positionH relativeFrom="margin">
+              <wp:posOffset>0</wp:posOffset>
+            </wp:positionH>
+            <wp:positionV relativeFrom="paragraph">
+              <wp:posOffset>285750</wp:posOffset>
+            </wp:positionV>
+            <wp:extent cx="5400040" cy="581025"/>
+            <wp:effectExtent l="0" t="0" r="0" b="9525"/>
+            <wp:wrapTopAndBottom/>
+            <wp:docPr id="13" name="Imagen 13"/>
+            <wp:cNvGraphicFramePr>
+              <a:graphicFrameLocks xmlns:a="http://schemas.openxmlformats.org/drawingml/2006/main" noChangeAspect="1"/>
+            </wp:cNvGraphicFramePr>
+            <a:graphic xmlns:a="http://schemas.openxmlformats.org/drawingml/2006/main">
+              <a:graphicData uri="http://schemas.openxmlformats.org/drawingml/2006/picture">
+                <pic:pic xmlns:pic="http://schemas.openxmlformats.org/drawingml/2006/picture">
+                  <pic:nvPicPr>
+                    <pic:cNvPr id="1" name=""/>
+                    <pic:cNvPicPr/>
+                  </pic:nvPicPr>
+                  <pic:blipFill rotWithShape="1">
+                    <a:blip r:embed="rId13">
                       <a:extLst>
                         <a:ext uri="{28A0092B-C50C-407E-A947-70E740481C1C}">
                           <a14:useLocalDpi xmlns:a14="http://schemas.microsoft.com/office/drawing/2010/main" val="0"/>
                         </a:ext>
                       </a:extLst>
                     </a:blip>
-                    <a:srcRect/>
-                    <a:stretch>
-                      <a:fillRect/>
-                    </a:stretch>
+                    <a:srcRect b="84866"/>
+                    <a:stretch/>
                   </pic:blipFill>
                   <pic:spPr bwMode="auto">
                     <a:xfrm>
                       <a:off x="0" y="0"/>
-                      <a:ext cx="5398770" cy="3803650"/>
+                      <a:ext cx="5400040" cy="581025"/>
                     </a:xfrm>
                     <a:prstGeom prst="rect">
                       <a:avLst/>
                     </a:prstGeom>
-                    <a:noFill/>
                     <a:ln>
                       <a:noFill/>
                     </a:ln>
+                    <a:extLst>
+                      <a:ext uri="{53640926-AAD7-44D8-BBD7-CCE9431645EC}">
+                        <a14:shadowObscured xmlns:a14="http://schemas.microsoft.com/office/drawing/2010/main"/>
+                      </a:ext>
+                    </a:extLst>
+                  </pic:spPr>
+                </pic:pic>
+              </a:graphicData>
+            </a:graphic>
+          </wp:anchor>
+        </w:drawing>
+      </w:r>
+    </w:p>
+    <w:p>
+      <w:pPr>
+        <w:jc w:val="both"/>
+        <w:rPr>
+          <w:rFonts w:ascii="Arial" w:hAnsi="Arial" w:cs="Arial"/>
+          <w:sz w:val="24"/>
+          <w:szCs w:val="24"/>
+        </w:rPr>
+      </w:pPr>
+      <w:r>
+        <w:rPr>
+          <w:noProof/>
+        </w:rPr>
+        <w:drawing>
+          <wp:inline distT="0" distB="0" distL="0" distR="0" wp14:anchorId="5FAF54D2" wp14:editId="72323341">
+            <wp:extent cx="5400040" cy="3234690"/>
+            <wp:effectExtent l="0" t="0" r="0" b="3810"/>
+            <wp:docPr id="11" name="Imagen 11"/>
+            <wp:cNvGraphicFramePr>
+              <a:graphicFrameLocks xmlns:a="http://schemas.openxmlformats.org/drawingml/2006/main" noChangeAspect="1"/>
+            </wp:cNvGraphicFramePr>
+            <a:graphic xmlns:a="http://schemas.openxmlformats.org/drawingml/2006/main">
+              <a:graphicData uri="http://schemas.openxmlformats.org/drawingml/2006/picture">
+                <pic:pic xmlns:pic="http://schemas.openxmlformats.org/drawingml/2006/picture">
+                  <pic:nvPicPr>
+                    <pic:cNvPr id="1" name=""/>
+                    <pic:cNvPicPr/>
+                  </pic:nvPicPr>
+                  <pic:blipFill rotWithShape="1">
+                    <a:blip r:embed="rId15"/>
+                    <a:srcRect t="15438"/>
+                    <a:stretch/>
+                  </pic:blipFill>
+                  <pic:spPr bwMode="auto">
+                    <a:xfrm>
+                      <a:off x="0" y="0"/>
+                      <a:ext cx="5400040" cy="3234690"/>
+                    </a:xfrm>
+                    <a:prstGeom prst="rect">
+                      <a:avLst/>
+                    </a:prstGeom>
+                    <a:ln>
+                      <a:noFill/>
+                    </a:ln>
+                    <a:extLst>
+                      <a:ext uri="{53640926-AAD7-44D8-BBD7-CCE9431645EC}">
+                        <a14:shadowObscured xmlns:a14="http://schemas.microsoft.com/office/drawing/2010/main"/>
+                      </a:ext>
+                    </a:extLst>
                   </pic:spPr>
                 </pic:pic>
               </a:graphicData>
@@ -3278,6 +4144,8 @@
       <w:r>
         <w:rPr>
           <w:rFonts w:ascii="Arial" w:hAnsi="Arial" w:cs="Arial"/>
+          <w:sz w:val="24"/>
+          <w:szCs w:val="24"/>
         </w:rPr>
         <w:t xml:space="preserve">La pagina de compra de producto es la que más sometida a cambios puede estar en el futuro, el diseño inicial contara con una foto del </w:t>
       </w:r>
@@ -3285,6 +4153,8 @@
       <w:r>
         <w:rPr>
           <w:rFonts w:ascii="Arial" w:hAnsi="Arial" w:cs="Arial"/>
+          <w:sz w:val="24"/>
+          <w:szCs w:val="24"/>
         </w:rPr>
         <w:t>deck</w:t>
       </w:r>
@@ -3292,13 +4162,81 @@
       <w:r>
         <w:rPr>
           <w:rFonts w:ascii="Arial" w:hAnsi="Arial" w:cs="Arial"/>
-        </w:rPr>
-        <w:t xml:space="preserve"> / carta que se piensa comprar, teniendo en la parte de abajo un carrusel de imágenes con las cartas del mazo para que el usuario pueda observarlas antes de decantarse si comprar dicho mazo o no. Esto aplicable a </w:t>
+          <w:sz w:val="24"/>
+          <w:szCs w:val="24"/>
+        </w:rPr>
+        <w:t xml:space="preserve"> / carta que se piensa comprar</w:t>
+      </w:r>
+      <w:r>
+        <w:rPr>
+          <w:rFonts w:ascii="Arial" w:hAnsi="Arial" w:cs="Arial"/>
+          <w:sz w:val="24"/>
+          <w:szCs w:val="24"/>
+        </w:rPr>
+        <w:t xml:space="preserve"> (120W x 200H)</w:t>
+      </w:r>
+      <w:r>
+        <w:rPr>
+          <w:rFonts w:ascii="Arial" w:hAnsi="Arial" w:cs="Arial"/>
+          <w:sz w:val="24"/>
+          <w:szCs w:val="24"/>
+        </w:rPr>
+        <w:t>, teniendo en la parte de abajo un carrusel de imágenes</w:t>
+      </w:r>
+      <w:r>
+        <w:rPr>
+          <w:rFonts w:ascii="Arial" w:hAnsi="Arial" w:cs="Arial"/>
+          <w:sz w:val="24"/>
+          <w:szCs w:val="24"/>
+        </w:rPr>
+        <w:t xml:space="preserve"> (</w:t>
+      </w:r>
+      <w:r>
+        <w:rPr>
+          <w:rFonts w:ascii="Arial" w:hAnsi="Arial" w:cs="Arial"/>
+          <w:sz w:val="24"/>
+          <w:szCs w:val="24"/>
+        </w:rPr>
+        <w:t>3</w:t>
+      </w:r>
+      <w:r>
+        <w:rPr>
+          <w:rFonts w:ascii="Arial" w:hAnsi="Arial" w:cs="Arial"/>
+          <w:sz w:val="24"/>
+          <w:szCs w:val="24"/>
+        </w:rPr>
+        <w:t xml:space="preserve">0W x </w:t>
+      </w:r>
+      <w:r>
+        <w:rPr>
+          <w:rFonts w:ascii="Arial" w:hAnsi="Arial" w:cs="Arial"/>
+          <w:sz w:val="24"/>
+          <w:szCs w:val="24"/>
+        </w:rPr>
+        <w:t>5</w:t>
+      </w:r>
+      <w:r>
+        <w:rPr>
+          <w:rFonts w:ascii="Arial" w:hAnsi="Arial" w:cs="Arial"/>
+          <w:sz w:val="24"/>
+          <w:szCs w:val="24"/>
+        </w:rPr>
+        <w:t>0H cada elemento)</w:t>
+      </w:r>
+      <w:r>
+        <w:rPr>
+          <w:rFonts w:ascii="Arial" w:hAnsi="Arial" w:cs="Arial"/>
+          <w:sz w:val="24"/>
+          <w:szCs w:val="24"/>
+        </w:rPr>
+        <w:t xml:space="preserve"> con las cartas del mazo para que el usuario pueda observarlas antes de decantarse si comprar dicho mazo o no. Esto aplicable a </w:t>
       </w:r>
       <w:proofErr w:type="spellStart"/>
       <w:r>
         <w:rPr>
           <w:rFonts w:ascii="Arial" w:hAnsi="Arial" w:cs="Arial"/>
+          <w:sz w:val="24"/>
+          <w:szCs w:val="24"/>
         </w:rPr>
         <w:t>Decks</w:t>
       </w:r>
@@ -3306,6 +4244,8 @@
       <w:r>
         <w:rPr>
           <w:rFonts w:ascii="Arial" w:hAnsi="Arial" w:cs="Arial"/>
+          <w:sz w:val="24"/>
+          <w:szCs w:val="24"/>
         </w:rPr>
         <w:t xml:space="preserve">, en cuanto a cartas individuales en el </w:t>
       </w:r>
@@ -3313,6 +4253,8 @@
       <w:r>
         <w:rPr>
           <w:rFonts w:ascii="Arial" w:hAnsi="Arial" w:cs="Arial"/>
+          <w:sz w:val="24"/>
+          <w:szCs w:val="24"/>
         </w:rPr>
         <w:t>card</w:t>
       </w:r>
@@ -3320,6 +4262,8 @@
       <w:r>
         <w:rPr>
           <w:rFonts w:ascii="Arial" w:hAnsi="Arial" w:cs="Arial"/>
+          <w:sz w:val="24"/>
+          <w:szCs w:val="24"/>
         </w:rPr>
         <w:t xml:space="preserve"> </w:t>
       </w:r>
@@ -3327,6 +4271,8 @@
       <w:r>
         <w:rPr>
           <w:rFonts w:ascii="Arial" w:hAnsi="Arial" w:cs="Arial"/>
+          <w:sz w:val="24"/>
+          <w:szCs w:val="24"/>
         </w:rPr>
         <w:t>market</w:t>
       </w:r>
@@ -3334,6 +4280,8 @@
       <w:r>
         <w:rPr>
           <w:rFonts w:ascii="Arial" w:hAnsi="Arial" w:cs="Arial"/>
+          <w:sz w:val="24"/>
+          <w:szCs w:val="24"/>
         </w:rPr>
         <w:t xml:space="preserve"> o sobres, solo se contará con una </w:t>
       </w:r>
@@ -3341,6 +4289,8 @@
       <w:r>
         <w:rPr>
           <w:rFonts w:ascii="Arial" w:hAnsi="Arial" w:cs="Arial"/>
+          <w:sz w:val="24"/>
+          <w:szCs w:val="24"/>
         </w:rPr>
         <w:t>preview</w:t>
       </w:r>
@@ -3348,34 +4298,637 @@
       <w:r>
         <w:rPr>
           <w:rFonts w:ascii="Arial" w:hAnsi="Arial" w:cs="Arial"/>
-        </w:rPr>
-        <w:t xml:space="preserve"> del elemento en cuestión desde varios ángulos. En la barra </w:t>
-      </w:r>
-      <w:r>
-        <w:rPr>
-          <w:rFonts w:ascii="Arial" w:hAnsi="Arial" w:cs="Arial"/>
-          <w:sz w:val="24"/>
-          <w:szCs w:val="24"/>
-        </w:rPr>
-        <w:t>azul pálido</w:t>
-      </w:r>
-      <w:r>
-        <w:rPr>
-          <w:rFonts w:ascii="Arial" w:hAnsi="Arial" w:cs="Arial"/>
-          <w:sz w:val="24"/>
-          <w:szCs w:val="24"/>
-        </w:rPr>
-        <w:t xml:space="preserve"> se planea añadir iconos de elementos relacionados con el de la pagina de compra, para poder navegar rápidamente entre ellos. La pagina ofrece un rotulo con el nombre del producto, información sobre el precio y los contenidos de este. El botón de compra usa el color estándar de la pagina con un azul marino para el borde y la tipografía, y un color celeste para el relleno. </w:t>
-      </w:r>
-    </w:p>
-    <w:p>
-      <w:pPr>
-        <w:rPr>
-          <w:rFonts w:ascii="Arial" w:hAnsi="Arial" w:cs="Arial"/>
-          <w:sz w:val="24"/>
-          <w:szCs w:val="24"/>
-        </w:rPr>
-      </w:pPr>
+          <w:sz w:val="24"/>
+          <w:szCs w:val="24"/>
+        </w:rPr>
+        <w:t xml:space="preserve"> del elemento en cuestión desde varios ángulos. </w:t>
+      </w:r>
+    </w:p>
+    <w:p>
+      <w:pPr>
+        <w:jc w:val="both"/>
+        <w:rPr>
+          <w:rFonts w:ascii="Arial" w:hAnsi="Arial" w:cs="Arial"/>
+          <w:sz w:val="24"/>
+          <w:szCs w:val="24"/>
+        </w:rPr>
+      </w:pPr>
+      <w:r>
+        <w:rPr>
+          <w:rFonts w:ascii="Arial" w:hAnsi="Arial" w:cs="Arial"/>
+          <w:sz w:val="24"/>
+          <w:szCs w:val="24"/>
+        </w:rPr>
+        <w:t xml:space="preserve">En la barra azul pálido se planea añadir iconos de elementos relacionados con el de la pagina de compra, para poder navegar rápidamente entre ellos. La pagina ofrece un rotulo con el nombre del producto, información sobre el precio y los contenidos de este. </w:t>
+      </w:r>
+    </w:p>
+    <w:p>
+      <w:pPr>
+        <w:jc w:val="both"/>
+        <w:rPr>
+          <w:rFonts w:ascii="Arial" w:hAnsi="Arial" w:cs="Arial"/>
+          <w:sz w:val="24"/>
+          <w:szCs w:val="24"/>
+        </w:rPr>
+      </w:pPr>
+      <w:r>
+        <w:rPr>
+          <w:rFonts w:ascii="Arial" w:hAnsi="Arial" w:cs="Arial"/>
+          <w:sz w:val="24"/>
+          <w:szCs w:val="24"/>
+        </w:rPr>
+        <w:t>El botón</w:t>
+      </w:r>
+      <w:r>
+        <w:rPr>
+          <w:rFonts w:ascii="Arial" w:hAnsi="Arial" w:cs="Arial"/>
+          <w:sz w:val="24"/>
+          <w:szCs w:val="24"/>
+        </w:rPr>
+        <w:t xml:space="preserve"> (</w:t>
+      </w:r>
+      <w:r>
+        <w:rPr>
+          <w:rFonts w:ascii="Arial" w:hAnsi="Arial" w:cs="Arial"/>
+          <w:sz w:val="24"/>
+          <w:szCs w:val="24"/>
+        </w:rPr>
+        <w:t>200W x 75H</w:t>
+      </w:r>
+      <w:r>
+        <w:rPr>
+          <w:rFonts w:ascii="Arial" w:hAnsi="Arial" w:cs="Arial"/>
+          <w:sz w:val="24"/>
+          <w:szCs w:val="24"/>
+        </w:rPr>
+        <w:t>)</w:t>
+      </w:r>
+      <w:r>
+        <w:rPr>
+          <w:rFonts w:ascii="Arial" w:hAnsi="Arial" w:cs="Arial"/>
+          <w:sz w:val="24"/>
+          <w:szCs w:val="24"/>
+        </w:rPr>
+        <w:t xml:space="preserve"> de compra usa el color estándar de la pagina con un azul marino para el borde y la tipografía, y un color celeste para el relleno. </w:t>
+      </w:r>
+    </w:p>
+    <w:p>
+      <w:pPr>
+        <w:rPr>
+          <w:rFonts w:ascii="Arial" w:hAnsi="Arial" w:cs="Arial"/>
+          <w:sz w:val="24"/>
+          <w:szCs w:val="24"/>
+        </w:rPr>
+      </w:pPr>
+      <w:r>
+        <w:rPr>
+          <w:rFonts w:ascii="Arial" w:hAnsi="Arial" w:cs="Arial"/>
+          <w:sz w:val="24"/>
+          <w:szCs w:val="24"/>
+        </w:rPr>
+        <w:br w:type="page"/>
+      </w:r>
+    </w:p>
+    <w:p>
+      <w:pPr>
+        <w:pStyle w:val="Ttulo1"/>
+        <w:rPr>
+          <w:rFonts w:cstheme="majorHAnsi"/>
+          <w:color w:val="auto"/>
+          <w:sz w:val="40"/>
+        </w:rPr>
+      </w:pPr>
+      <w:bookmarkStart w:id="7" w:name="_Toc147920346"/>
+      <w:r>
+        <w:rPr>
+          <w:rFonts w:cstheme="majorHAnsi"/>
+          <w:color w:val="auto"/>
+          <w:sz w:val="40"/>
+        </w:rPr>
+        <w:lastRenderedPageBreak/>
+        <w:t>Anexo 1</w:t>
+      </w:r>
+      <w:r>
+        <w:rPr>
+          <w:rFonts w:cstheme="majorHAnsi"/>
+          <w:color w:val="auto"/>
+          <w:sz w:val="40"/>
+        </w:rPr>
+        <w:t xml:space="preserve"> – Análisis de Requerimientos</w:t>
+      </w:r>
+      <w:bookmarkEnd w:id="7"/>
+    </w:p>
+    <w:p>
+      <w:pPr>
+        <w:rPr>
+          <w:rFonts w:ascii="Arial" w:hAnsi="Arial" w:cs="Arial"/>
+          <w:sz w:val="24"/>
+          <w:szCs w:val="24"/>
+        </w:rPr>
+      </w:pPr>
+    </w:p>
+    <w:p>
+      <w:pPr>
+        <w:pStyle w:val="Ttulo2"/>
+        <w:rPr>
+          <w:rStyle w:val="eop"/>
+          <w:rFonts w:ascii="Arial" w:hAnsi="Arial" w:cs="Arial"/>
+          <w:color w:val="auto"/>
+        </w:rPr>
+      </w:pPr>
+      <w:bookmarkStart w:id="8" w:name="_Toc147920347"/>
+      <w:r>
+        <w:rPr>
+          <w:rStyle w:val="normaltextrun"/>
+          <w:rFonts w:ascii="Arial" w:hAnsi="Arial" w:cs="Arial"/>
+          <w:b/>
+          <w:bCs/>
+          <w:color w:val="auto"/>
+          <w:sz w:val="24"/>
+          <w:szCs w:val="24"/>
+        </w:rPr>
+        <w:t>Necesidad Tecnológica</w:t>
+      </w:r>
+      <w:bookmarkEnd w:id="8"/>
+      <w:r>
+        <w:rPr>
+          <w:rStyle w:val="eop"/>
+          <w:rFonts w:ascii="Arial" w:hAnsi="Arial" w:cs="Arial"/>
+          <w:color w:val="auto"/>
+          <w:sz w:val="24"/>
+          <w:szCs w:val="24"/>
+        </w:rPr>
+        <w:t> </w:t>
+      </w:r>
+    </w:p>
+    <w:p>
+      <w:pPr>
+        <w:pStyle w:val="paragraph"/>
+        <w:spacing w:before="0" w:beforeAutospacing="0" w:after="0" w:afterAutospacing="0"/>
+        <w:jc w:val="both"/>
+        <w:textAlignment w:val="baseline"/>
+        <w:rPr>
+          <w:rFonts w:ascii="Arial" w:eastAsiaTheme="majorEastAsia" w:hAnsi="Arial" w:cs="Arial"/>
+        </w:rPr>
+      </w:pPr>
+    </w:p>
+    <w:p>
+      <w:pPr>
+        <w:pStyle w:val="paragraph"/>
+        <w:spacing w:before="0" w:beforeAutospacing="0" w:after="0" w:afterAutospacing="0"/>
+        <w:jc w:val="both"/>
+        <w:textAlignment w:val="baseline"/>
+        <w:rPr>
+          <w:rFonts w:ascii="Arial" w:eastAsiaTheme="majorEastAsia" w:hAnsi="Arial" w:cs="Arial"/>
+        </w:rPr>
+      </w:pPr>
+      <w:r>
+        <w:rPr>
+          <w:rStyle w:val="normaltextrun"/>
+          <w:rFonts w:ascii="Arial" w:hAnsi="Arial" w:cs="Arial"/>
+        </w:rPr>
+        <w:t xml:space="preserve">La empresa </w:t>
+      </w:r>
+      <w:proofErr w:type="spellStart"/>
+      <w:r>
+        <w:rPr>
+          <w:rStyle w:val="normaltextrun"/>
+          <w:rFonts w:ascii="Arial" w:hAnsi="Arial" w:cs="Arial"/>
+        </w:rPr>
+        <w:t>DigimonVAL</w:t>
+      </w:r>
+      <w:proofErr w:type="spellEnd"/>
+      <w:r>
+        <w:rPr>
+          <w:rStyle w:val="normaltextrun"/>
+          <w:rFonts w:ascii="Arial" w:hAnsi="Arial" w:cs="Arial"/>
+        </w:rPr>
+        <w:t xml:space="preserve"> necesita una aplicación web con la cual expandir en línea su negocio, para ello se necesitará adquirir un dominio personalizado para poder alojar el sitio web, también contar con las tecnologías para poder realizar transacciones monetarias a través de la web para poder habilitar las compras online. Se pretende que los usuarios interesados en comprar tengan la posibilidad de contar con su propio usuario, por lo que también se busca habilitar el </w:t>
+      </w:r>
+      <w:proofErr w:type="spellStart"/>
+      <w:r>
+        <w:rPr>
+          <w:rStyle w:val="normaltextrun"/>
+          <w:rFonts w:ascii="Arial" w:hAnsi="Arial" w:cs="Arial"/>
+        </w:rPr>
+        <w:t>login</w:t>
+      </w:r>
+      <w:proofErr w:type="spellEnd"/>
+      <w:r>
+        <w:rPr>
+          <w:rStyle w:val="normaltextrun"/>
+          <w:rFonts w:ascii="Arial" w:hAnsi="Arial" w:cs="Arial"/>
+        </w:rPr>
+        <w:t xml:space="preserve"> directo desde </w:t>
+      </w:r>
+      <w:proofErr w:type="spellStart"/>
+      <w:r>
+        <w:rPr>
+          <w:rStyle w:val="normaltextrun"/>
+          <w:rFonts w:ascii="Arial" w:hAnsi="Arial" w:cs="Arial"/>
+        </w:rPr>
+        <w:t>google</w:t>
+      </w:r>
+      <w:proofErr w:type="spellEnd"/>
+      <w:r>
+        <w:rPr>
+          <w:rStyle w:val="normaltextrun"/>
+          <w:rFonts w:ascii="Arial" w:hAnsi="Arial" w:cs="Arial"/>
+        </w:rPr>
+        <w:t xml:space="preserve"> u otras plataformas, además del formulario estándar de crear un usuario. </w:t>
+      </w:r>
+      <w:r>
+        <w:rPr>
+          <w:rStyle w:val="scxw123849502"/>
+          <w:rFonts w:ascii="Arial" w:hAnsi="Arial" w:cs="Arial"/>
+        </w:rPr>
+        <w:t> </w:t>
+      </w:r>
+    </w:p>
+    <w:p>
+      <w:pPr>
+        <w:pStyle w:val="paragraph"/>
+        <w:spacing w:before="0" w:beforeAutospacing="0" w:after="0" w:afterAutospacing="0"/>
+        <w:textAlignment w:val="baseline"/>
+        <w:rPr>
+          <w:rFonts w:ascii="Arial" w:hAnsi="Arial" w:cs="Arial"/>
+        </w:rPr>
+      </w:pPr>
+      <w:r>
+        <w:rPr>
+          <w:rStyle w:val="eop"/>
+          <w:rFonts w:ascii="Arial" w:eastAsiaTheme="majorEastAsia" w:hAnsi="Arial" w:cs="Arial"/>
+        </w:rPr>
+        <w:t> </w:t>
+      </w:r>
+    </w:p>
+    <w:p>
+      <w:pPr>
+        <w:pStyle w:val="Ttulo2"/>
+        <w:rPr>
+          <w:rStyle w:val="eop"/>
+          <w:rFonts w:ascii="Arial" w:hAnsi="Arial" w:cs="Arial"/>
+          <w:color w:val="auto"/>
+          <w:sz w:val="24"/>
+          <w:szCs w:val="24"/>
+        </w:rPr>
+      </w:pPr>
+      <w:bookmarkStart w:id="9" w:name="_Toc147920348"/>
+      <w:r>
+        <w:rPr>
+          <w:rStyle w:val="normaltextrun"/>
+          <w:rFonts w:ascii="Arial" w:hAnsi="Arial" w:cs="Arial"/>
+          <w:b/>
+          <w:bCs/>
+          <w:color w:val="auto"/>
+          <w:sz w:val="24"/>
+          <w:szCs w:val="24"/>
+        </w:rPr>
+        <w:t>Características Operacionales</w:t>
+      </w:r>
+      <w:bookmarkEnd w:id="9"/>
+      <w:r>
+        <w:rPr>
+          <w:rStyle w:val="eop"/>
+          <w:rFonts w:ascii="Arial" w:hAnsi="Arial" w:cs="Arial"/>
+          <w:color w:val="auto"/>
+          <w:sz w:val="24"/>
+          <w:szCs w:val="24"/>
+        </w:rPr>
+        <w:t> </w:t>
+      </w:r>
+    </w:p>
+    <w:p>
+      <w:pPr>
+        <w:pStyle w:val="paragraph"/>
+        <w:spacing w:before="0" w:beforeAutospacing="0" w:after="0" w:afterAutospacing="0"/>
+        <w:jc w:val="both"/>
+        <w:textAlignment w:val="baseline"/>
+        <w:rPr>
+          <w:rFonts w:ascii="Arial" w:hAnsi="Arial" w:cs="Arial"/>
+        </w:rPr>
+      </w:pPr>
+    </w:p>
+    <w:p>
+      <w:pPr>
+        <w:pStyle w:val="paragraph"/>
+        <w:spacing w:before="0" w:beforeAutospacing="0" w:after="0" w:afterAutospacing="0"/>
+        <w:jc w:val="both"/>
+        <w:textAlignment w:val="baseline"/>
+        <w:rPr>
+          <w:rStyle w:val="eop"/>
+          <w:rFonts w:ascii="Arial" w:eastAsiaTheme="majorEastAsia" w:hAnsi="Arial" w:cs="Arial"/>
+        </w:rPr>
+      </w:pPr>
+      <w:r>
+        <w:rPr>
+          <w:rStyle w:val="normaltextrun"/>
+          <w:rFonts w:ascii="Arial" w:hAnsi="Arial" w:cs="Arial"/>
+        </w:rPr>
+        <w:t xml:space="preserve">El negocio requerirá también de una base de datos para poder alojar a los usuarios que decidan registrarse en la web como clientes, ya que </w:t>
+      </w:r>
+      <w:proofErr w:type="spellStart"/>
+      <w:r>
+        <w:rPr>
+          <w:rStyle w:val="normaltextrun"/>
+          <w:rFonts w:ascii="Arial" w:hAnsi="Arial" w:cs="Arial"/>
+        </w:rPr>
+        <w:t>DigimonVAL</w:t>
+      </w:r>
+      <w:proofErr w:type="spellEnd"/>
+      <w:r>
+        <w:rPr>
+          <w:rStyle w:val="normaltextrun"/>
+          <w:rFonts w:ascii="Arial" w:hAnsi="Arial" w:cs="Arial"/>
+        </w:rPr>
+        <w:t xml:space="preserve"> planea añadir un sistema de puntos para miembros que los recompense por hacer compras frecuentes en la tienda, con descuentos en productos, ofertas especiales, etc. También se tendrá que almacenar la información del Stock en tienda para poder mantener en vivo que productos están o no disponibles en ese momento, ya sean sobres, paquetes con varios sobres o el mercado de cartas concretas para saber de cuales se disponen o no.</w:t>
+      </w:r>
+      <w:r>
+        <w:rPr>
+          <w:rStyle w:val="eop"/>
+          <w:rFonts w:ascii="Arial" w:eastAsiaTheme="majorEastAsia" w:hAnsi="Arial" w:cs="Arial"/>
+        </w:rPr>
+        <w:t> </w:t>
+      </w:r>
+      <w:r>
+        <w:rPr>
+          <w:rStyle w:val="normaltextrun"/>
+          <w:rFonts w:ascii="Arial" w:hAnsi="Arial" w:cs="Arial"/>
+        </w:rPr>
+        <w:t xml:space="preserve">Para poder desarrollar la aplicación, se planea utilizar las tecnologías de Angular y </w:t>
+      </w:r>
+      <w:proofErr w:type="spellStart"/>
+      <w:r>
+        <w:rPr>
+          <w:rStyle w:val="normaltextrun"/>
+          <w:rFonts w:ascii="Arial" w:hAnsi="Arial" w:cs="Arial"/>
+        </w:rPr>
+        <w:t>TypeScript</w:t>
+      </w:r>
+      <w:proofErr w:type="spellEnd"/>
+      <w:r>
+        <w:rPr>
+          <w:rStyle w:val="normaltextrun"/>
+          <w:rFonts w:ascii="Arial" w:hAnsi="Arial" w:cs="Arial"/>
+        </w:rPr>
+        <w:t xml:space="preserve"> para el Front y Back </w:t>
+      </w:r>
+      <w:proofErr w:type="spellStart"/>
+      <w:r>
+        <w:rPr>
+          <w:rStyle w:val="normaltextrun"/>
+          <w:rFonts w:ascii="Arial" w:hAnsi="Arial" w:cs="Arial"/>
+        </w:rPr>
+        <w:t>End</w:t>
+      </w:r>
+      <w:proofErr w:type="spellEnd"/>
+      <w:r>
+        <w:rPr>
+          <w:rStyle w:val="normaltextrun"/>
+          <w:rFonts w:ascii="Arial" w:hAnsi="Arial" w:cs="Arial"/>
+        </w:rPr>
+        <w:t xml:space="preserve"> respectivamente. </w:t>
+      </w:r>
+      <w:r>
+        <w:rPr>
+          <w:rStyle w:val="eop"/>
+          <w:rFonts w:ascii="Arial" w:eastAsiaTheme="majorEastAsia" w:hAnsi="Arial" w:cs="Arial"/>
+        </w:rPr>
+        <w:t> </w:t>
+      </w:r>
+    </w:p>
+    <w:p>
+      <w:pPr>
+        <w:pStyle w:val="paragraph"/>
+        <w:spacing w:before="0" w:beforeAutospacing="0" w:after="0" w:afterAutospacing="0"/>
+        <w:jc w:val="both"/>
+        <w:textAlignment w:val="baseline"/>
+        <w:rPr>
+          <w:rFonts w:ascii="Arial" w:hAnsi="Arial" w:cs="Arial"/>
+        </w:rPr>
+      </w:pPr>
+    </w:p>
+    <w:p>
+      <w:pPr>
+        <w:pStyle w:val="paragraph"/>
+        <w:spacing w:before="0" w:beforeAutospacing="0" w:after="0" w:afterAutospacing="0"/>
+        <w:jc w:val="both"/>
+        <w:textAlignment w:val="baseline"/>
+        <w:rPr>
+          <w:rStyle w:val="normaltextrun"/>
+          <w:rFonts w:ascii="Arial" w:hAnsi="Arial" w:cs="Arial"/>
+          <w:b/>
+          <w:bCs/>
+        </w:rPr>
+      </w:pPr>
+      <w:r>
+        <w:rPr>
+          <w:rStyle w:val="normaltextrun"/>
+          <w:rFonts w:ascii="Arial" w:hAnsi="Arial" w:cs="Arial"/>
+        </w:rPr>
+        <w:t xml:space="preserve">El Front </w:t>
+      </w:r>
+      <w:proofErr w:type="spellStart"/>
+      <w:r>
+        <w:rPr>
+          <w:rStyle w:val="normaltextrun"/>
+          <w:rFonts w:ascii="Arial" w:hAnsi="Arial" w:cs="Arial"/>
+        </w:rPr>
+        <w:t>End</w:t>
+      </w:r>
+      <w:proofErr w:type="spellEnd"/>
+      <w:r>
+        <w:rPr>
+          <w:rStyle w:val="normaltextrun"/>
+          <w:rFonts w:ascii="Arial" w:hAnsi="Arial" w:cs="Arial"/>
+        </w:rPr>
+        <w:t xml:space="preserve"> estará conformado por varias páginas que cubran las principales necesidades: Página de Inicio con los últimos productos destacados y ofertas, un apartado de Mazos Predefinidos con toda una variedad de distintos mazos disponibles en tienda, un apartado de Cartas para poder ver todas las cartas disponibles en tienda con un apartado de búsqueda para filtrar por el código de la carta o diferentes filtros para buscar por una categoría indicada, también un apartado para comprar sobres o paquetes, y una sección de ofertas para miembros donde puedan canjear sus puntos por </w:t>
+      </w:r>
+      <w:proofErr w:type="spellStart"/>
+      <w:r>
+        <w:rPr>
+          <w:rStyle w:val="normaltextrun"/>
+          <w:rFonts w:ascii="Arial" w:hAnsi="Arial" w:cs="Arial"/>
+        </w:rPr>
+        <w:t>merchandaising</w:t>
+      </w:r>
+      <w:proofErr w:type="spellEnd"/>
+      <w:r>
+        <w:rPr>
+          <w:rStyle w:val="normaltextrun"/>
+          <w:rFonts w:ascii="Arial" w:hAnsi="Arial" w:cs="Arial"/>
+        </w:rPr>
+        <w:t xml:space="preserve"> o sobres, </w:t>
+      </w:r>
+      <w:proofErr w:type="spellStart"/>
+      <w:r>
+        <w:rPr>
+          <w:rStyle w:val="normaltextrun"/>
+          <w:rFonts w:ascii="Arial" w:hAnsi="Arial" w:cs="Arial"/>
+        </w:rPr>
+        <w:t>etc</w:t>
+      </w:r>
+      <w:proofErr w:type="spellEnd"/>
+      <w:r>
+        <w:rPr>
+          <w:rStyle w:val="normaltextrun"/>
+          <w:rFonts w:ascii="Arial" w:hAnsi="Arial" w:cs="Arial"/>
+        </w:rPr>
+        <w:t xml:space="preserve"> que pueden mandárseles a casa o recoger en tienda, también un apartado perfil para que puedan controlar toda la información de su cuenta (correo, dirección, método de pago, contraseña, etc.)</w:t>
+      </w:r>
+      <w:r>
+        <w:rPr>
+          <w:rStyle w:val="eop"/>
+          <w:rFonts w:ascii="Arial" w:eastAsiaTheme="majorEastAsia" w:hAnsi="Arial" w:cs="Arial"/>
+        </w:rPr>
+        <w:t> </w:t>
+      </w:r>
+    </w:p>
+    <w:p>
+      <w:pPr>
+        <w:pStyle w:val="paragraph"/>
+        <w:spacing w:before="0" w:beforeAutospacing="0" w:after="0" w:afterAutospacing="0"/>
+        <w:jc w:val="both"/>
+        <w:textAlignment w:val="baseline"/>
+        <w:rPr>
+          <w:rStyle w:val="normaltextrun"/>
+          <w:rFonts w:ascii="Arial" w:hAnsi="Arial" w:cs="Arial"/>
+        </w:rPr>
+      </w:pPr>
+    </w:p>
+    <w:p>
+      <w:pPr>
+        <w:pStyle w:val="Ttulo2"/>
+        <w:rPr>
+          <w:rStyle w:val="eop"/>
+          <w:rFonts w:ascii="Arial" w:hAnsi="Arial" w:cs="Arial"/>
+          <w:color w:val="auto"/>
+          <w:sz w:val="24"/>
+          <w:szCs w:val="24"/>
+        </w:rPr>
+      </w:pPr>
+      <w:bookmarkStart w:id="10" w:name="_Toc147920349"/>
+      <w:r>
+        <w:rPr>
+          <w:rStyle w:val="normaltextrun"/>
+          <w:rFonts w:ascii="Arial" w:hAnsi="Arial" w:cs="Arial"/>
+          <w:b/>
+          <w:bCs/>
+          <w:color w:val="auto"/>
+          <w:sz w:val="24"/>
+          <w:szCs w:val="24"/>
+        </w:rPr>
+        <w:t>Público Objetivo</w:t>
+      </w:r>
+      <w:bookmarkEnd w:id="10"/>
+      <w:r>
+        <w:rPr>
+          <w:rStyle w:val="eop"/>
+          <w:rFonts w:ascii="Arial" w:hAnsi="Arial" w:cs="Arial"/>
+          <w:color w:val="auto"/>
+          <w:sz w:val="24"/>
+          <w:szCs w:val="24"/>
+        </w:rPr>
+        <w:t> </w:t>
+      </w:r>
+    </w:p>
+    <w:p>
+      <w:pPr>
+        <w:pStyle w:val="paragraph"/>
+        <w:spacing w:before="0" w:beforeAutospacing="0" w:after="0" w:afterAutospacing="0"/>
+        <w:jc w:val="both"/>
+        <w:textAlignment w:val="baseline"/>
+        <w:rPr>
+          <w:rFonts w:ascii="Arial" w:hAnsi="Arial" w:cs="Arial"/>
+        </w:rPr>
+      </w:pPr>
+    </w:p>
+    <w:p>
+      <w:pPr>
+        <w:pStyle w:val="paragraph"/>
+        <w:spacing w:before="0" w:beforeAutospacing="0" w:after="0" w:afterAutospacing="0"/>
+        <w:jc w:val="both"/>
+        <w:textAlignment w:val="baseline"/>
+        <w:rPr>
+          <w:rFonts w:ascii="Arial" w:hAnsi="Arial" w:cs="Arial"/>
+        </w:rPr>
+      </w:pPr>
+      <w:r>
+        <w:rPr>
+          <w:rStyle w:val="normaltextrun"/>
+          <w:rFonts w:ascii="Arial" w:hAnsi="Arial" w:cs="Arial"/>
+        </w:rPr>
+        <w:t xml:space="preserve">Hay que tener en cuenta que, aunque el público objetivo de la web sea gente joven, se buscará hacer la página lo más simple y sencilla de usar posible. Los principales compradores potenciales serán los fans de la franquicia </w:t>
+      </w:r>
+      <w:proofErr w:type="spellStart"/>
+      <w:r>
+        <w:rPr>
+          <w:rStyle w:val="normaltextrun"/>
+          <w:rFonts w:ascii="Arial" w:hAnsi="Arial" w:cs="Arial"/>
+        </w:rPr>
+        <w:t>digimon</w:t>
+      </w:r>
+      <w:proofErr w:type="spellEnd"/>
+      <w:r>
+        <w:rPr>
+          <w:rStyle w:val="normaltextrun"/>
+          <w:rFonts w:ascii="Arial" w:hAnsi="Arial" w:cs="Arial"/>
+        </w:rPr>
+        <w:t xml:space="preserve"> y los amantes de los Trading </w:t>
+      </w:r>
+      <w:proofErr w:type="spellStart"/>
+      <w:r>
+        <w:rPr>
+          <w:rStyle w:val="normaltextrun"/>
+          <w:rFonts w:ascii="Arial" w:hAnsi="Arial" w:cs="Arial"/>
+        </w:rPr>
+        <w:t>Card</w:t>
+      </w:r>
+      <w:proofErr w:type="spellEnd"/>
+      <w:r>
+        <w:rPr>
+          <w:rStyle w:val="normaltextrun"/>
+          <w:rFonts w:ascii="Arial" w:hAnsi="Arial" w:cs="Arial"/>
+        </w:rPr>
+        <w:t xml:space="preserve"> </w:t>
+      </w:r>
+      <w:proofErr w:type="spellStart"/>
+      <w:r>
+        <w:rPr>
+          <w:rStyle w:val="normaltextrun"/>
+          <w:rFonts w:ascii="Arial" w:hAnsi="Arial" w:cs="Arial"/>
+        </w:rPr>
+        <w:t>Games</w:t>
+      </w:r>
+      <w:proofErr w:type="spellEnd"/>
+      <w:r>
+        <w:rPr>
+          <w:rStyle w:val="normaltextrun"/>
+          <w:rFonts w:ascii="Arial" w:hAnsi="Arial" w:cs="Arial"/>
+        </w:rPr>
+        <w:t>, los cuales deben de estar acostumbrados a este tipo de webs. </w:t>
+      </w:r>
+      <w:r>
+        <w:rPr>
+          <w:rStyle w:val="eop"/>
+          <w:rFonts w:ascii="Arial" w:eastAsiaTheme="majorEastAsia" w:hAnsi="Arial" w:cs="Arial"/>
+        </w:rPr>
+        <w:t> </w:t>
+      </w:r>
+      <w:r>
+        <w:rPr>
+          <w:rStyle w:val="normaltextrun"/>
+          <w:rFonts w:ascii="Arial" w:hAnsi="Arial" w:cs="Arial"/>
+        </w:rPr>
+        <w:t>En un inicio la aplicación deberá ser de fácil uso para el usuario final, de manera que no tarde mucho en acomodarse y sepa encontrar lo que está buscando a los pocos segundos de ingresar a la página con una distribución cómoda a la par que simple.  </w:t>
+      </w:r>
+      <w:r>
+        <w:rPr>
+          <w:rStyle w:val="eop"/>
+          <w:rFonts w:ascii="Arial" w:eastAsiaTheme="majorEastAsia" w:hAnsi="Arial" w:cs="Arial"/>
+        </w:rPr>
+        <w:t> </w:t>
+      </w:r>
     </w:p>
     <w:sectPr>
       <w:pgSz w:w="11906" w:h="16838"/>
@@ -3390,7 +4943,7 @@
 </file>
 
 <file path=word/numbering.xml><?xml version="1.0" encoding="utf-8"?>
-<w:numbering xmlns:wpc="http://schemas.microsoft.com/office/word/2010/wordprocessingCanvas" xmlns:cx="http://schemas.microsoft.com/office/drawing/2014/chartex" xmlns:cx1="http://schemas.microsoft.com/office/drawing/2015/9/8/chartex" xmlns:cx2="http://schemas.microsoft.com/office/drawing/2015/10/21/chartex" xmlns:cx3="http://schemas.microsoft.com/office/drawing/2016/5/9/chartex" xmlns:cx4="http://schemas.microsoft.com/office/drawing/2016/5/10/chartex" xmlns:cx5="http://schemas.microsoft.com/office/drawing/2016/5/11/chartex" xmlns:cx6="http://schemas.microsoft.com/office/drawing/2016/5/12/chartex" xmlns:cx7="http://schemas.microsoft.com/office/drawing/2016/5/13/chartex" xmlns:cx8="http://schemas.microsoft.com/office/drawing/2016/5/14/chartex" xmlns:mc="http://schemas.openxmlformats.org/markup-compatibility/2006" xmlns:aink="http://schemas.microsoft.com/office/drawing/2016/ink" xmlns:am3d="http://schemas.microsoft.com/office/drawing/2017/model3d" xmlns:o="urn:schemas-microsoft-com:office:office" xmlns:oel="http://schemas.microsoft.com/office/2019/extlst" xmlns:r="http://schemas.openxmlformats.org/officeDocument/2006/relationships" xmlns:m="http://schemas.openxmlformats.org/officeDocument/2006/math" xmlns:v="urn:schemas-microsoft-com:vml" xmlns:wp14="http://schemas.microsoft.com/office/word/2010/wordprocessingDrawing" xmlns:wp="http://schemas.openxmlformats.org/drawingml/2006/wordprocessingDrawing" xmlns:w10="urn:schemas-microsoft-com:office:word" xmlns:w="http://schemas.openxmlformats.org/wordprocessingml/2006/main" xmlns:w14="http://schemas.microsoft.com/office/word/2010/wordml" xmlns:w15="http://schemas.microsoft.com/office/word/2012/wordml" xmlns:w16cex="http://schemas.microsoft.com/office/word/2018/wordml/cex" xmlns:w16cid="http://schemas.microsoft.com/office/word/2016/wordml/cid" xmlns:w16="http://schemas.microsoft.com/office/word/2018/wordml" xmlns:w16sdtdh="http://schemas.microsoft.com/office/word/2020/wordml/sdtdatahash" xmlns:w16se="http://schemas.microsoft.com/office/word/2015/wordml/symex" xmlns:wpg="http://schemas.microsoft.com/office/word/2010/wordprocessingGroup" xmlns:wpi="http://schemas.microsoft.com/office/word/2010/wordprocessingInk" xmlns:wne="http://schemas.microsoft.com/office/word/2006/wordml" xmlns:wps="http://schemas.microsoft.com/office/word/2010/wordprocessingShape" mc:Ignorable="w14 w15 w16se w16cid w16 w16cex w16sdtdh wp14">
+<w:numbering xmlns:wpc="http://schemas.microsoft.com/office/word/2010/wordprocessingCanvas" xmlns:cx="http://schemas.microsoft.com/office/drawing/2014/chartex" xmlns:cx1="http://schemas.microsoft.com/office/drawing/2015/9/8/chartex" xmlns:cx2="http://schemas.microsoft.com/office/drawing/2015/10/21/chartex" xmlns:cx3="http://schemas.microsoft.com/office/drawing/2016/5/9/chartex" xmlns:cx4="http://schemas.microsoft.com/office/drawing/2016/5/10/chartex" xmlns:cx5="http://schemas.microsoft.com/office/drawing/2016/5/11/chartex" xmlns:cx6="http://schemas.microsoft.com/office/drawing/2016/5/12/chartex" xmlns:cx7="http://schemas.microsoft.com/office/drawing/2016/5/13/chartex" xmlns:cx8="http://schemas.microsoft.com/office/drawing/2016/5/14/chartex" xmlns:mc="http://schemas.openxmlformats.org/markup-compatibility/2006" xmlns:aink="http://schemas.microsoft.com/office/drawing/2016/ink" xmlns:am3d="http://schemas.microsoft.com/office/drawing/2017/model3d" xmlns:o="urn:schemas-microsoft-com:office:office" xmlns:r="http://schemas.openxmlformats.org/officeDocument/2006/relationships" xmlns:m="http://schemas.openxmlformats.org/officeDocument/2006/math" xmlns:v="urn:schemas-microsoft-com:vml" xmlns:wp14="http://schemas.microsoft.com/office/word/2010/wordprocessingDrawing" xmlns:wp="http://schemas.openxmlformats.org/drawingml/2006/wordprocessingDrawing" xmlns:w10="urn:schemas-microsoft-com:office:word" xmlns:w="http://schemas.openxmlformats.org/wordprocessingml/2006/main" xmlns:w14="http://schemas.microsoft.com/office/word/2010/wordml" xmlns:w15="http://schemas.microsoft.com/office/word/2012/wordml" xmlns:w16cid="http://schemas.microsoft.com/office/word/2016/wordml/cid" xmlns:w16se="http://schemas.microsoft.com/office/word/2015/wordml/symex" xmlns:wpg="http://schemas.microsoft.com/office/word/2010/wordprocessingGroup" xmlns:wpi="http://schemas.microsoft.com/office/word/2010/wordprocessingInk" xmlns:wne="http://schemas.microsoft.com/office/word/2006/wordml" xmlns:wps="http://schemas.microsoft.com/office/word/2010/wordprocessingShape" mc:Ignorable="w14 w15 w16se w16cid wp14">
   <w:abstractNum w:abstractNumId="0" w15:restartNumberingAfterBreak="0">
     <w:nsid w:val="18232063"/>
     <w:multiLevelType w:val="hybridMultilevel"/>
@@ -3730,20 +5283,20 @@
       </w:rPr>
     </w:lvl>
   </w:abstractNum>
-  <w:num w:numId="1" w16cid:durableId="1976065207">
+  <w:num w:numId="1">
     <w:abstractNumId w:val="2"/>
   </w:num>
-  <w:num w:numId="2" w16cid:durableId="1413507156">
+  <w:num w:numId="2">
     <w:abstractNumId w:val="1"/>
   </w:num>
-  <w:num w:numId="3" w16cid:durableId="2104261914">
+  <w:num w:numId="3">
     <w:abstractNumId w:val="0"/>
   </w:num>
 </w:numbering>
 </file>
 
 <file path=word/styles.xml><?xml version="1.0" encoding="utf-8"?>
-<w:styles xmlns:mc="http://schemas.openxmlformats.org/markup-compatibility/2006" xmlns:r="http://schemas.openxmlformats.org/officeDocument/2006/relationships" xmlns:w="http://schemas.openxmlformats.org/wordprocessingml/2006/main" xmlns:w14="http://schemas.microsoft.com/office/word/2010/wordml" xmlns:w15="http://schemas.microsoft.com/office/word/2012/wordml" xmlns:w16cex="http://schemas.microsoft.com/office/word/2018/wordml/cex" xmlns:w16cid="http://schemas.microsoft.com/office/word/2016/wordml/cid" xmlns:w16="http://schemas.microsoft.com/office/word/2018/wordml" xmlns:w16sdtdh="http://schemas.microsoft.com/office/word/2020/wordml/sdtdatahash" xmlns:w16se="http://schemas.microsoft.com/office/word/2015/wordml/symex" mc:Ignorable="w14 w15 w16se w16cid w16 w16cex w16sdtdh">
+<w:styles xmlns:mc="http://schemas.openxmlformats.org/markup-compatibility/2006" xmlns:r="http://schemas.openxmlformats.org/officeDocument/2006/relationships" xmlns:w="http://schemas.openxmlformats.org/wordprocessingml/2006/main" xmlns:w14="http://schemas.microsoft.com/office/word/2010/wordml" xmlns:w15="http://schemas.microsoft.com/office/word/2012/wordml" xmlns:w16cid="http://schemas.microsoft.com/office/word/2016/wordml/cid" xmlns:w16se="http://schemas.microsoft.com/office/word/2015/wordml/symex" mc:Ignorable="w14 w15 w16se w16cid">
   <w:docDefaults>
     <w:rPrDefault>
       <w:rPr>
@@ -3759,7 +5312,7 @@
       </w:pPr>
     </w:pPrDefault>
   </w:docDefaults>
-  <w:latentStyles w:defLockedState="0" w:defUIPriority="99" w:defSemiHidden="0" w:defUnhideWhenUsed="0" w:defQFormat="0" w:count="376">
+  <w:latentStyles w:defLockedState="0" w:defUIPriority="99" w:defSemiHidden="0" w:defUnhideWhenUsed="0" w:defQFormat="0" w:count="375">
     <w:lsdException w:name="Normal" w:uiPriority="0" w:qFormat="1"/>
     <w:lsdException w:name="heading 1" w:uiPriority="9" w:qFormat="1"/>
     <w:lsdException w:name="heading 2" w:semiHidden="1" w:uiPriority="9" w:unhideWhenUsed="1" w:qFormat="1"/>
@@ -4135,7 +5688,6 @@
     <w:lsdException w:name="Smart Hyperlink" w:semiHidden="1" w:unhideWhenUsed="1"/>
     <w:lsdException w:name="Hashtag" w:semiHidden="1" w:unhideWhenUsed="1"/>
     <w:lsdException w:name="Unresolved Mention" w:semiHidden="1" w:unhideWhenUsed="1"/>
-    <w:lsdException w:name="Smart Link" w:semiHidden="1" w:unhideWhenUsed="1"/>
   </w:latentStyles>
   <w:style w:type="paragraph" w:default="1" w:styleId="Normal">
     <w:name w:val="Normal"/>
@@ -4160,6 +5712,28 @@
       <w:color w:val="2F5496" w:themeColor="accent1" w:themeShade="BF"/>
       <w:sz w:val="32"/>
       <w:szCs w:val="32"/>
+    </w:rPr>
+  </w:style>
+  <w:style w:type="paragraph" w:styleId="Ttulo2">
+    <w:name w:val="heading 2"/>
+    <w:basedOn w:val="Normal"/>
+    <w:next w:val="Normal"/>
+    <w:link w:val="Ttulo2Car"/>
+    <w:uiPriority w:val="9"/>
+    <w:unhideWhenUsed/>
+    <w:qFormat/>
+    <w:rsid w:val="004E3A93"/>
+    <w:pPr>
+      <w:keepNext/>
+      <w:keepLines/>
+      <w:spacing w:before="40" w:after="0"/>
+      <w:outlineLvl w:val="1"/>
+    </w:pPr>
+    <w:rPr>
+      <w:rFonts w:asciiTheme="majorHAnsi" w:eastAsiaTheme="majorEastAsia" w:hAnsiTheme="majorHAnsi" w:cstheme="majorBidi"/>
+      <w:color w:val="2F5496" w:themeColor="accent1" w:themeShade="BF"/>
+      <w:sz w:val="26"/>
+      <w:szCs w:val="26"/>
     </w:rPr>
   </w:style>
   <w:style w:type="character" w:default="1" w:styleId="Fuentedeprrafopredeter">
@@ -4309,6 +5883,61 @@
       <w:color w:val="0563C1" w:themeColor="hyperlink"/>
       <w:u w:val="single"/>
     </w:rPr>
+  </w:style>
+  <w:style w:type="paragraph" w:customStyle="1" w:styleId="paragraph">
+    <w:name w:val="paragraph"/>
+    <w:basedOn w:val="Normal"/>
+    <w:rsid w:val="002D5801"/>
+    <w:pPr>
+      <w:spacing w:before="100" w:beforeAutospacing="1" w:after="100" w:afterAutospacing="1" w:line="240" w:lineRule="auto"/>
+    </w:pPr>
+    <w:rPr>
+      <w:rFonts w:ascii="Times New Roman" w:eastAsia="Times New Roman" w:hAnsi="Times New Roman" w:cs="Times New Roman"/>
+      <w:sz w:val="24"/>
+      <w:szCs w:val="24"/>
+      <w:lang w:eastAsia="es-ES"/>
+    </w:rPr>
+  </w:style>
+  <w:style w:type="character" w:customStyle="1" w:styleId="normaltextrun">
+    <w:name w:val="normaltextrun"/>
+    <w:basedOn w:val="Fuentedeprrafopredeter"/>
+    <w:rsid w:val="002D5801"/>
+  </w:style>
+  <w:style w:type="character" w:customStyle="1" w:styleId="eop">
+    <w:name w:val="eop"/>
+    <w:basedOn w:val="Fuentedeprrafopredeter"/>
+    <w:rsid w:val="002D5801"/>
+  </w:style>
+  <w:style w:type="character" w:customStyle="1" w:styleId="scxw123849502">
+    <w:name w:val="scxw123849502"/>
+    <w:basedOn w:val="Fuentedeprrafopredeter"/>
+    <w:rsid w:val="004E3A93"/>
+  </w:style>
+  <w:style w:type="character" w:customStyle="1" w:styleId="Ttulo2Car">
+    <w:name w:val="Título 2 Car"/>
+    <w:basedOn w:val="Fuentedeprrafopredeter"/>
+    <w:link w:val="Ttulo2"/>
+    <w:uiPriority w:val="9"/>
+    <w:rsid w:val="004E3A93"/>
+    <w:rPr>
+      <w:rFonts w:asciiTheme="majorHAnsi" w:eastAsiaTheme="majorEastAsia" w:hAnsiTheme="majorHAnsi" w:cstheme="majorBidi"/>
+      <w:color w:val="2F5496" w:themeColor="accent1" w:themeShade="BF"/>
+      <w:sz w:val="26"/>
+      <w:szCs w:val="26"/>
+    </w:rPr>
+  </w:style>
+  <w:style w:type="paragraph" w:styleId="TDC2">
+    <w:name w:val="toc 2"/>
+    <w:basedOn w:val="Normal"/>
+    <w:next w:val="Normal"/>
+    <w:autoRedefine/>
+    <w:uiPriority w:val="39"/>
+    <w:unhideWhenUsed/>
+    <w:rsid w:val="004E3A93"/>
+    <w:pPr>
+      <w:spacing w:after="100"/>
+      <w:ind w:left="220"/>
+    </w:pPr>
   </w:style>
 </w:styles>
 </file>
@@ -4632,7 +6261,7 @@
 </file>
 
 <file path=customXml/itemProps2.xml><?xml version="1.0" encoding="utf-8"?>
-<ds:datastoreItem xmlns:ds="http://schemas.openxmlformats.org/officeDocument/2006/customXml" ds:itemID="{D49CD527-2ECB-47A9-8C5B-B92C18F839AE}">
+<ds:datastoreItem xmlns:ds="http://schemas.openxmlformats.org/officeDocument/2006/customXml" ds:itemID="{441BB643-2B46-4328-9F59-83DD08396B3F}">
   <ds:schemaRefs>
     <ds:schemaRef ds:uri="http://schemas.openxmlformats.org/officeDocument/2006/bibliography"/>
   </ds:schemaRefs>

</xml_diff>